<commit_message>
Added remote work details and software process details.
</commit_message>
<xml_diff>
--- a/MasterResume.docx
+++ b/MasterResume.docx
@@ -291,6 +291,12 @@
         <w:rPr>
           <w:rFonts w:ascii="Arial" w:hAnsi="Arial"/>
         </w:rPr>
+        <w:t xml:space="preserve">Mobile: </w:t>
+      </w:r>
+      <w:r>
+        <w:rPr>
+          <w:rFonts w:ascii="Arial" w:hAnsi="Arial"/>
+        </w:rPr>
         <w:t>414</w:t>
       </w:r>
       <w:r>
@@ -1470,8 +1476,10 @@
           <w:sz w:val="22"/>
           <w:szCs w:val="22"/>
         </w:rPr>
-        <w:t>.</w:t>
-      </w:r>
+        <w:t xml:space="preserve"> in both on-site and remote settings.</w:t>
+      </w:r>
+      <w:bookmarkStart w:id="0" w:name="_GoBack"/>
+      <w:bookmarkEnd w:id="0"/>
     </w:p>
     <w:p>
       <w:pPr>
@@ -1559,8 +1567,6 @@
         </w:rPr>
         <w:t xml:space="preserve"> </w:t>
       </w:r>
-      <w:bookmarkStart w:id="0" w:name="_GoBack"/>
-      <w:bookmarkEnd w:id="0"/>
       <w:r>
         <w:rPr>
           <w:rFonts w:ascii="Arial" w:hAnsi="Arial" w:cs="Arial"/>
@@ -1604,17 +1610,16 @@
           <w:rFonts w:ascii="Arial" w:hAnsi="Arial" w:cs="Arial"/>
           <w:sz w:val="22"/>
           <w:szCs w:val="22"/>
-          <w:u w:val="single"/>
-        </w:rPr>
-        <w:t>Business value:</w:t>
-      </w:r>
-      <w:r>
-        <w:rPr>
-          <w:rFonts w:ascii="Arial" w:hAnsi="Arial" w:cs="Arial"/>
-          <w:sz w:val="22"/>
-          <w:szCs w:val="22"/>
-        </w:rPr>
-        <w:t xml:space="preserve"> Data services support the primary product offering of my client to allow their clients to reimburse their drivers using accurate mileage data collected in smooth, intuitive way</w:t>
+        </w:rPr>
+        <w:t xml:space="preserve">Setting: 1 year on-site, 1 year </w:t>
+      </w:r>
+      <w:r>
+        <w:rPr>
+          <w:rFonts w:ascii="Arial" w:hAnsi="Arial" w:cs="Arial"/>
+          <w:sz w:val="22"/>
+          <w:szCs w:val="22"/>
+        </w:rPr>
+        <w:t>80% remote</w:t>
       </w:r>
     </w:p>
     <w:p>
@@ -1636,7 +1641,7 @@
           <w:sz w:val="22"/>
           <w:szCs w:val="22"/>
         </w:rPr>
-        <w:t>Gained experience with service-oriented-architecture coupled with micro-services</w:t>
+        <w:t>Process: Scrum</w:t>
       </w:r>
     </w:p>
     <w:p>
@@ -1657,26 +1662,17 @@
           <w:rFonts w:ascii="Arial" w:hAnsi="Arial" w:cs="Arial"/>
           <w:sz w:val="22"/>
           <w:szCs w:val="22"/>
-        </w:rPr>
-        <w:t>Gained experience in Azure (web apps, web jobs, table storage, App Insights) and service bus technology (</w:t>
-      </w:r>
-      <w:proofErr w:type="spellStart"/>
-      <w:r>
-        <w:rPr>
-          <w:rFonts w:ascii="Arial" w:hAnsi="Arial" w:cs="Arial"/>
-          <w:sz w:val="22"/>
-          <w:szCs w:val="22"/>
-        </w:rPr>
-        <w:t>MassTransit</w:t>
-      </w:r>
-      <w:proofErr w:type="spellEnd"/>
-      <w:r>
-        <w:rPr>
-          <w:rFonts w:ascii="Arial" w:hAnsi="Arial" w:cs="Arial"/>
-          <w:sz w:val="22"/>
-          <w:szCs w:val="22"/>
-        </w:rPr>
-        <w:t>)</w:t>
+          <w:u w:val="single"/>
+        </w:rPr>
+        <w:t>Business value:</w:t>
+      </w:r>
+      <w:r>
+        <w:rPr>
+          <w:rFonts w:ascii="Arial" w:hAnsi="Arial" w:cs="Arial"/>
+          <w:sz w:val="22"/>
+          <w:szCs w:val="22"/>
+        </w:rPr>
+        <w:t xml:space="preserve"> Data services support the primary product offering of my client to allow their clients to reimburse their drivers using accurate mileage data collected in smooth, intuitive way</w:t>
       </w:r>
     </w:p>
     <w:p>
@@ -1698,39 +1694,7 @@
           <w:sz w:val="22"/>
           <w:szCs w:val="22"/>
         </w:rPr>
-        <w:t>Mentored new developers</w:t>
-      </w:r>
-      <w:r>
-        <w:rPr>
-          <w:rFonts w:ascii="Arial" w:hAnsi="Arial" w:cs="Arial"/>
-          <w:sz w:val="22"/>
-          <w:szCs w:val="22"/>
-        </w:rPr>
-        <w:t xml:space="preserve">, </w:t>
-      </w:r>
-      <w:r>
-        <w:rPr>
-          <w:rFonts w:ascii="Arial" w:hAnsi="Arial" w:cs="Arial"/>
-          <w:sz w:val="22"/>
-          <w:szCs w:val="22"/>
-        </w:rPr>
-        <w:t>interns</w:t>
-      </w:r>
-      <w:r>
-        <w:rPr>
-          <w:rFonts w:ascii="Arial" w:hAnsi="Arial" w:cs="Arial"/>
-          <w:sz w:val="22"/>
-          <w:szCs w:val="22"/>
-        </w:rPr>
-        <w:t>,</w:t>
-      </w:r>
-      <w:r>
-        <w:rPr>
-          <w:rFonts w:ascii="Arial" w:hAnsi="Arial" w:cs="Arial"/>
-          <w:sz w:val="22"/>
-          <w:szCs w:val="22"/>
-        </w:rPr>
-        <w:t xml:space="preserve"> and testers through frequent collaboration</w:t>
+        <w:t>Gained experience with service-oriented-architecture coupled with micro-services</w:t>
       </w:r>
     </w:p>
     <w:p>
@@ -1752,6 +1716,101 @@
           <w:sz w:val="22"/>
           <w:szCs w:val="22"/>
         </w:rPr>
+        <w:t>Gained experience in Azure (web apps, web jobs, table storage, App Insights) and service bus technology (</w:t>
+      </w:r>
+      <w:proofErr w:type="spellStart"/>
+      <w:r>
+        <w:rPr>
+          <w:rFonts w:ascii="Arial" w:hAnsi="Arial" w:cs="Arial"/>
+          <w:sz w:val="22"/>
+          <w:szCs w:val="22"/>
+        </w:rPr>
+        <w:t>MassTransit</w:t>
+      </w:r>
+      <w:proofErr w:type="spellEnd"/>
+      <w:r>
+        <w:rPr>
+          <w:rFonts w:ascii="Arial" w:hAnsi="Arial" w:cs="Arial"/>
+          <w:sz w:val="22"/>
+          <w:szCs w:val="22"/>
+        </w:rPr>
+        <w:t>)</w:t>
+      </w:r>
+    </w:p>
+    <w:p>
+      <w:pPr>
+        <w:pStyle w:val="ListParagraph"/>
+        <w:numPr>
+          <w:ilvl w:val="1"/>
+          <w:numId w:val="8"/>
+        </w:numPr>
+        <w:rPr>
+          <w:rFonts w:ascii="Arial" w:hAnsi="Arial" w:cs="Arial"/>
+          <w:sz w:val="22"/>
+          <w:szCs w:val="22"/>
+        </w:rPr>
+      </w:pPr>
+      <w:r>
+        <w:rPr>
+          <w:rFonts w:ascii="Arial" w:hAnsi="Arial" w:cs="Arial"/>
+          <w:sz w:val="22"/>
+          <w:szCs w:val="22"/>
+        </w:rPr>
+        <w:lastRenderedPageBreak/>
+        <w:t>Mentored new developers</w:t>
+      </w:r>
+      <w:r>
+        <w:rPr>
+          <w:rFonts w:ascii="Arial" w:hAnsi="Arial" w:cs="Arial"/>
+          <w:sz w:val="22"/>
+          <w:szCs w:val="22"/>
+        </w:rPr>
+        <w:t xml:space="preserve">, </w:t>
+      </w:r>
+      <w:r>
+        <w:rPr>
+          <w:rFonts w:ascii="Arial" w:hAnsi="Arial" w:cs="Arial"/>
+          <w:sz w:val="22"/>
+          <w:szCs w:val="22"/>
+        </w:rPr>
+        <w:t>interns</w:t>
+      </w:r>
+      <w:r>
+        <w:rPr>
+          <w:rFonts w:ascii="Arial" w:hAnsi="Arial" w:cs="Arial"/>
+          <w:sz w:val="22"/>
+          <w:szCs w:val="22"/>
+        </w:rPr>
+        <w:t>,</w:t>
+      </w:r>
+      <w:r>
+        <w:rPr>
+          <w:rFonts w:ascii="Arial" w:hAnsi="Arial" w:cs="Arial"/>
+          <w:sz w:val="22"/>
+          <w:szCs w:val="22"/>
+        </w:rPr>
+        <w:t xml:space="preserve"> and testers through frequent collaboration</w:t>
+      </w:r>
+    </w:p>
+    <w:p>
+      <w:pPr>
+        <w:pStyle w:val="ListParagraph"/>
+        <w:numPr>
+          <w:ilvl w:val="1"/>
+          <w:numId w:val="8"/>
+        </w:numPr>
+        <w:rPr>
+          <w:rFonts w:ascii="Arial" w:hAnsi="Arial" w:cs="Arial"/>
+          <w:sz w:val="22"/>
+          <w:szCs w:val="22"/>
+        </w:rPr>
+      </w:pPr>
+      <w:r>
+        <w:rPr>
+          <w:rFonts w:ascii="Arial" w:hAnsi="Arial" w:cs="Arial"/>
+          <w:sz w:val="22"/>
+          <w:szCs w:val="22"/>
+        </w:rPr>
         <w:t>Facilitated elimination of daily pain points through tweaking of development process</w:t>
       </w:r>
     </w:p>
@@ -1774,7 +1833,6 @@
           <w:sz w:val="22"/>
           <w:szCs w:val="22"/>
         </w:rPr>
-        <w:lastRenderedPageBreak/>
         <w:t xml:space="preserve">Worked on a print media ad placement </w:t>
       </w:r>
       <w:r>
@@ -1812,17 +1870,8 @@
           <w:rFonts w:ascii="Arial" w:hAnsi="Arial" w:cs="Arial"/>
           <w:sz w:val="22"/>
           <w:szCs w:val="22"/>
-          <w:u w:val="single"/>
-        </w:rPr>
-        <w:t>Business value:</w:t>
-      </w:r>
-      <w:r>
-        <w:rPr>
-          <w:rFonts w:ascii="Arial" w:hAnsi="Arial" w:cs="Arial"/>
-          <w:sz w:val="22"/>
-          <w:szCs w:val="22"/>
-        </w:rPr>
-        <w:t xml:space="preserve"> Allowed my client to provide for their clients a manner of evaluating the effectiveness of print ad placement campaigns and to react accordingly</w:t>
+        </w:rPr>
+        <w:t>Process: Agile &amp; waterfall hybrid</w:t>
       </w:r>
     </w:p>
     <w:p>
@@ -1843,6 +1892,37 @@
           <w:rFonts w:ascii="Arial" w:hAnsi="Arial" w:cs="Arial"/>
           <w:sz w:val="22"/>
           <w:szCs w:val="22"/>
+          <w:u w:val="single"/>
+        </w:rPr>
+        <w:t>Business value:</w:t>
+      </w:r>
+      <w:r>
+        <w:rPr>
+          <w:rFonts w:ascii="Arial" w:hAnsi="Arial" w:cs="Arial"/>
+          <w:sz w:val="22"/>
+          <w:szCs w:val="22"/>
+        </w:rPr>
+        <w:t xml:space="preserve"> Allowed my client to provide for their clients a manner of evaluating the effectiveness of print ad placement campaigns and to react accordingly</w:t>
+      </w:r>
+    </w:p>
+    <w:p>
+      <w:pPr>
+        <w:pStyle w:val="ListParagraph"/>
+        <w:numPr>
+          <w:ilvl w:val="1"/>
+          <w:numId w:val="8"/>
+        </w:numPr>
+        <w:rPr>
+          <w:rFonts w:ascii="Arial" w:hAnsi="Arial" w:cs="Arial"/>
+          <w:sz w:val="22"/>
+          <w:szCs w:val="22"/>
+        </w:rPr>
+      </w:pPr>
+      <w:r>
+        <w:rPr>
+          <w:rFonts w:ascii="Arial" w:hAnsi="Arial" w:cs="Arial"/>
+          <w:sz w:val="22"/>
+          <w:szCs w:val="22"/>
         </w:rPr>
         <w:t>Led multiple efforts to clean up code, eliminate technical debt, and improve performance</w:t>
       </w:r>
@@ -2029,17 +2109,8 @@
           <w:rFonts w:ascii="Arial" w:hAnsi="Arial" w:cs="Arial"/>
           <w:sz w:val="22"/>
           <w:szCs w:val="22"/>
-          <w:u w:val="single"/>
-        </w:rPr>
-        <w:t>Business value</w:t>
-      </w:r>
-      <w:r>
-        <w:rPr>
-          <w:rFonts w:ascii="Arial" w:hAnsi="Arial" w:cs="Arial"/>
-          <w:sz w:val="22"/>
-          <w:szCs w:val="22"/>
-        </w:rPr>
-        <w:t>: B2B software provided clients with a comprehensive place to store, improve, and distribute their product data to increase sales and discover new consumers</w:t>
+        </w:rPr>
+        <w:t>Process: Agile with a little waterfall</w:t>
       </w:r>
     </w:p>
     <w:p>
@@ -2059,6 +2130,36 @@
           <w:rFonts w:ascii="Arial" w:hAnsi="Arial" w:cs="Arial"/>
           <w:sz w:val="22"/>
           <w:szCs w:val="22"/>
+          <w:u w:val="single"/>
+        </w:rPr>
+        <w:t>Business value</w:t>
+      </w:r>
+      <w:r>
+        <w:rPr>
+          <w:rFonts w:ascii="Arial" w:hAnsi="Arial" w:cs="Arial"/>
+          <w:sz w:val="22"/>
+          <w:szCs w:val="22"/>
+        </w:rPr>
+        <w:t>: B2B software provided clients with a comprehensive place to store, improve, and distribute their product data to increase sales and discover new consumers</w:t>
+      </w:r>
+    </w:p>
+    <w:p>
+      <w:pPr>
+        <w:numPr>
+          <w:ilvl w:val="1"/>
+          <w:numId w:val="7"/>
+        </w:numPr>
+        <w:rPr>
+          <w:rFonts w:ascii="Arial" w:hAnsi="Arial" w:cs="Arial"/>
+          <w:sz w:val="22"/>
+          <w:szCs w:val="22"/>
+        </w:rPr>
+      </w:pPr>
+      <w:r>
+        <w:rPr>
+          <w:rFonts w:ascii="Arial" w:hAnsi="Arial" w:cs="Arial"/>
+          <w:sz w:val="22"/>
+          <w:szCs w:val="22"/>
         </w:rPr>
         <w:t>Built interactive Silverlight application using MVVM, Event Aggregation, Commanding, and other design patterns</w:t>
       </w:r>
@@ -2094,6 +2195,27 @@
     </w:p>
     <w:p>
       <w:pPr>
+        <w:numPr>
+          <w:ilvl w:val="0"/>
+          <w:numId w:val="7"/>
+        </w:numPr>
+        <w:rPr>
+          <w:rFonts w:ascii="Arial" w:hAnsi="Arial" w:cs="Arial"/>
+          <w:sz w:val="22"/>
+          <w:szCs w:val="22"/>
+        </w:rPr>
+      </w:pPr>
+      <w:r>
+        <w:rPr>
+          <w:rFonts w:ascii="Arial" w:hAnsi="Arial" w:cs="Arial"/>
+          <w:sz w:val="22"/>
+          <w:szCs w:val="22"/>
+        </w:rPr>
+        <w:t>Taught myself Expression Blend tool for more rapid UI creation and editing</w:t>
+      </w:r>
+    </w:p>
+    <w:p>
+      <w:pPr>
         <w:rPr>
           <w:rFonts w:ascii="Arial" w:hAnsi="Arial" w:cs="Arial"/>
           <w:i/>
@@ -2273,6 +2395,27 @@
           <w:sz w:val="22"/>
           <w:szCs w:val="22"/>
         </w:rPr>
+        <w:t>Process: Waterfall variant developed by client</w:t>
+      </w:r>
+    </w:p>
+    <w:p>
+      <w:pPr>
+        <w:numPr>
+          <w:ilvl w:val="1"/>
+          <w:numId w:val="6"/>
+        </w:numPr>
+        <w:rPr>
+          <w:rFonts w:ascii="Arial" w:hAnsi="Arial" w:cs="Arial"/>
+          <w:sz w:val="22"/>
+          <w:szCs w:val="22"/>
+        </w:rPr>
+      </w:pPr>
+      <w:r>
+        <w:rPr>
+          <w:rFonts w:ascii="Arial" w:hAnsi="Arial" w:cs="Arial"/>
+          <w:sz w:val="22"/>
+          <w:szCs w:val="22"/>
+        </w:rPr>
         <w:t>Worked with</w:t>
       </w:r>
       <w:r>
@@ -2347,7 +2490,7 @@
           <w:sz w:val="22"/>
           <w:szCs w:val="22"/>
         </w:rPr>
-        <w:t>Design and implementation of UI infrastructure</w:t>
+        <w:t>Process: Waterfall variant developed by client</w:t>
       </w:r>
     </w:p>
     <w:p>
@@ -2368,6 +2511,27 @@
           <w:sz w:val="22"/>
           <w:szCs w:val="22"/>
         </w:rPr>
+        <w:t>Design and implementation of UI infrastructure</w:t>
+      </w:r>
+    </w:p>
+    <w:p>
+      <w:pPr>
+        <w:numPr>
+          <w:ilvl w:val="1"/>
+          <w:numId w:val="6"/>
+        </w:numPr>
+        <w:rPr>
+          <w:rFonts w:ascii="Arial" w:hAnsi="Arial" w:cs="Arial"/>
+          <w:sz w:val="22"/>
+          <w:szCs w:val="22"/>
+        </w:rPr>
+      </w:pPr>
+      <w:r>
+        <w:rPr>
+          <w:rFonts w:ascii="Arial" w:hAnsi="Arial" w:cs="Arial"/>
+          <w:sz w:val="22"/>
+          <w:szCs w:val="22"/>
+        </w:rPr>
         <w:t>Worked with</w:t>
       </w:r>
       <w:r>
@@ -2441,17 +2605,8 @@
           <w:rFonts w:ascii="Arial" w:hAnsi="Arial" w:cs="Arial"/>
           <w:sz w:val="22"/>
           <w:szCs w:val="22"/>
-          <w:u w:val="single"/>
-        </w:rPr>
-        <w:t>Business value</w:t>
-      </w:r>
-      <w:r>
-        <w:rPr>
-          <w:rFonts w:ascii="Arial" w:hAnsi="Arial" w:cs="Arial"/>
-          <w:sz w:val="22"/>
-          <w:szCs w:val="22"/>
-        </w:rPr>
-        <w:t>: This new version of this reporting portal allowed my client to provide their clients with a larger variety and higher quality of data reports resulting in improved system efficiency and increased capacity to respond to system problems</w:t>
+        </w:rPr>
+        <w:t>Process: Waterfall variant developed by client</w:t>
       </w:r>
     </w:p>
     <w:p>
@@ -2471,16 +2626,17 @@
           <w:rFonts w:ascii="Arial" w:hAnsi="Arial" w:cs="Arial"/>
           <w:sz w:val="22"/>
           <w:szCs w:val="22"/>
-        </w:rPr>
-        <w:t>Introduced layered architecture to application</w:t>
-      </w:r>
-      <w:r>
-        <w:rPr>
-          <w:rFonts w:ascii="Arial" w:hAnsi="Arial" w:cs="Arial"/>
-          <w:sz w:val="22"/>
-          <w:szCs w:val="22"/>
-        </w:rPr>
-        <w:t xml:space="preserve"> and oversaw transition</w:t>
+          <w:u w:val="single"/>
+        </w:rPr>
+        <w:t>Business value</w:t>
+      </w:r>
+      <w:r>
+        <w:rPr>
+          <w:rFonts w:ascii="Arial" w:hAnsi="Arial" w:cs="Arial"/>
+          <w:sz w:val="22"/>
+          <w:szCs w:val="22"/>
+        </w:rPr>
+        <w:t>: This new version of this reporting portal allowed my client to provide their clients with a larger variety and higher quality of data reports resulting in improved system efficiency and increased capacity to respond to system problems</w:t>
       </w:r>
     </w:p>
     <w:p>
@@ -2501,6 +2657,35 @@
           <w:sz w:val="22"/>
           <w:szCs w:val="22"/>
         </w:rPr>
+        <w:t>Introduced layered architecture to application</w:t>
+      </w:r>
+      <w:r>
+        <w:rPr>
+          <w:rFonts w:ascii="Arial" w:hAnsi="Arial" w:cs="Arial"/>
+          <w:sz w:val="22"/>
+          <w:szCs w:val="22"/>
+        </w:rPr>
+        <w:t xml:space="preserve"> and oversaw transition</w:t>
+      </w:r>
+    </w:p>
+    <w:p>
+      <w:pPr>
+        <w:numPr>
+          <w:ilvl w:val="1"/>
+          <w:numId w:val="6"/>
+        </w:numPr>
+        <w:rPr>
+          <w:rFonts w:ascii="Arial" w:hAnsi="Arial" w:cs="Arial"/>
+          <w:sz w:val="22"/>
+          <w:szCs w:val="22"/>
+        </w:rPr>
+      </w:pPr>
+      <w:r>
+        <w:rPr>
+          <w:rFonts w:ascii="Arial" w:hAnsi="Arial" w:cs="Arial"/>
+          <w:sz w:val="22"/>
+          <w:szCs w:val="22"/>
+        </w:rPr>
         <w:t>Designed and implemented data access object for new features of application</w:t>
       </w:r>
     </w:p>
@@ -2617,7 +2802,7 @@
           <w:sz w:val="22"/>
           <w:szCs w:val="22"/>
         </w:rPr>
-        <w:t>Successful implementation and maintenance of a wide variety of software projects including (but not limited to) interactive kiosks, promotion web sites, tablet software, and mobile promotions in a team environment.</w:t>
+        <w:t>Process: None</w:t>
       </w:r>
     </w:p>
     <w:p>
@@ -2638,6 +2823,27 @@
           <w:sz w:val="22"/>
           <w:szCs w:val="22"/>
         </w:rPr>
+        <w:t>Successful implementation and maintenance of a wide variety of software projects including (but not limited to) interactive kiosks, promotion web sites, tablet software, and mobile promotions in a team environment.</w:t>
+      </w:r>
+    </w:p>
+    <w:p>
+      <w:pPr>
+        <w:numPr>
+          <w:ilvl w:val="0"/>
+          <w:numId w:val="3"/>
+        </w:numPr>
+        <w:rPr>
+          <w:rFonts w:ascii="Arial" w:hAnsi="Arial" w:cs="Arial"/>
+          <w:sz w:val="22"/>
+          <w:szCs w:val="22"/>
+        </w:rPr>
+      </w:pPr>
+      <w:r>
+        <w:rPr>
+          <w:rFonts w:ascii="Arial" w:hAnsi="Arial" w:cs="Arial"/>
+          <w:sz w:val="22"/>
+          <w:szCs w:val="22"/>
+        </w:rPr>
         <w:t xml:space="preserve">Gained experience in .NET 2.0 Windows and </w:t>
       </w:r>
       <w:r>
@@ -2746,7 +2952,16 @@
           <w:sz w:val="22"/>
           <w:szCs w:val="22"/>
         </w:rPr>
-        <w:t>Gained limited experience in Web Services, Atlas, Flash integration (with .NET), Adobe Photoshop CS, and web design</w:t>
+        <w:t xml:space="preserve">Gained limited experience in Web Services, Atlas, Flash integration (with .NET), Adobe </w:t>
+      </w:r>
+      <w:r>
+        <w:rPr>
+          <w:rFonts w:ascii="Arial" w:hAnsi="Arial" w:cs="Arial"/>
+          <w:sz w:val="22"/>
+          <w:szCs w:val="22"/>
+        </w:rPr>
+        <w:lastRenderedPageBreak/>
+        <w:t>Photoshop CS, and web design</w:t>
       </w:r>
     </w:p>
     <w:p>
@@ -2889,6 +3104,29 @@
           <w:rFonts w:ascii="Arial" w:hAnsi="Arial"/>
           <w:sz w:val="22"/>
         </w:rPr>
+        <w:t>Process: Waterfall</w:t>
+      </w:r>
+    </w:p>
+    <w:p>
+      <w:pPr>
+        <w:pStyle w:val="Footer"/>
+        <w:numPr>
+          <w:ilvl w:val="0"/>
+          <w:numId w:val="1"/>
+        </w:numPr>
+        <w:tabs>
+          <w:tab w:val="left" w:pos="720"/>
+        </w:tabs>
+        <w:rPr>
+          <w:rFonts w:ascii="Arial" w:hAnsi="Arial"/>
+          <w:sz w:val="22"/>
+        </w:rPr>
+      </w:pPr>
+      <w:r>
+        <w:rPr>
+          <w:rFonts w:ascii="Arial" w:hAnsi="Arial"/>
+          <w:sz w:val="22"/>
+        </w:rPr>
         <w:t xml:space="preserve">Successful maintenance and enhancement of </w:t>
       </w:r>
       <w:proofErr w:type="spellStart"/>
@@ -2905,15 +3143,7 @@
           <w:rFonts w:ascii="Arial" w:hAnsi="Arial"/>
           <w:sz w:val="22"/>
         </w:rPr>
-        <w:t xml:space="preserve"> Web Application in individual </w:t>
-      </w:r>
-      <w:r>
-        <w:rPr>
-          <w:rFonts w:ascii="Arial" w:hAnsi="Arial"/>
-          <w:sz w:val="22"/>
-        </w:rPr>
-        <w:lastRenderedPageBreak/>
-        <w:t>environment.</w:t>
+        <w:t xml:space="preserve"> Web Application in individual environment.</w:t>
       </w:r>
       <w:r>
         <w:rPr>

</xml_diff>

<commit_message>
Started to create a new summary section.
</commit_message>
<xml_diff>
--- a/MasterResume.docx
+++ b/MasterResume.docx
@@ -441,6 +441,46 @@
         <w:pStyle w:val="Footer"/>
         <w:rPr>
           <w:rFonts w:ascii="Arial" w:hAnsi="Arial"/>
+          <w:b/>
+          <w:bCs/>
+          <w:smallCaps/>
+          <w:spacing w:val="60"/>
+          <w:sz w:val="28"/>
+        </w:rPr>
+      </w:pPr>
+    </w:p>
+    <w:p>
+      <w:pPr>
+        <w:pStyle w:val="Footer"/>
+        <w:rPr>
+          <w:rFonts w:ascii="Arial" w:hAnsi="Arial"/>
+          <w:sz w:val="22"/>
+        </w:rPr>
+      </w:pPr>
+      <w:r>
+        <w:rPr>
+          <w:rFonts w:ascii="Arial" w:hAnsi="Arial"/>
+          <w:sz w:val="22"/>
+        </w:rPr>
+        <w:t xml:space="preserve">I am a senior software developer of nearly 17 years who gets up every day ready to solve more problems with technology. </w:t>
+      </w:r>
+    </w:p>
+    <w:p>
+      <w:pPr>
+        <w:pStyle w:val="Footer"/>
+        <w:rPr>
+          <w:rFonts w:ascii="Arial" w:hAnsi="Arial"/>
+          <w:sz w:val="22"/>
+        </w:rPr>
+      </w:pPr>
+      <w:bookmarkStart w:id="0" w:name="_GoBack"/>
+      <w:bookmarkEnd w:id="0"/>
+    </w:p>
+    <w:p>
+      <w:pPr>
+        <w:pStyle w:val="Footer"/>
+        <w:rPr>
+          <w:rFonts w:ascii="Arial" w:hAnsi="Arial"/>
           <w:sz w:val="22"/>
         </w:rPr>
       </w:pPr>
@@ -1478,8 +1518,6 @@
         </w:rPr>
         <w:t xml:space="preserve"> in both on-site and remote settings.</w:t>
       </w:r>
-      <w:bookmarkStart w:id="0" w:name="_GoBack"/>
-      <w:bookmarkEnd w:id="0"/>
     </w:p>
     <w:p>
       <w:pPr>
@@ -1672,7 +1710,16 @@
           <w:sz w:val="22"/>
           <w:szCs w:val="22"/>
         </w:rPr>
-        <w:t xml:space="preserve"> Data services support the primary product offering of my client to allow their clients to reimburse their drivers using accurate mileage data collected in smooth, intuitive way</w:t>
+        <w:t xml:space="preserve"> Data services support the primary product offering of my client to allow their clients to reimburse their drivers using accurate mileage data collected in smooth, </w:t>
+      </w:r>
+      <w:r>
+        <w:rPr>
+          <w:rFonts w:ascii="Arial" w:hAnsi="Arial" w:cs="Arial"/>
+          <w:sz w:val="22"/>
+          <w:szCs w:val="22"/>
+        </w:rPr>
+        <w:lastRenderedPageBreak/>
+        <w:t>intuitive way</w:t>
       </w:r>
     </w:p>
     <w:p>
@@ -1756,7 +1803,6 @@
           <w:sz w:val="22"/>
           <w:szCs w:val="22"/>
         </w:rPr>
-        <w:lastRenderedPageBreak/>
         <w:t>Mentored new developers</w:t>
       </w:r>
       <w:r>
@@ -2892,7 +2938,16 @@
           <w:sz w:val="22"/>
           <w:szCs w:val="22"/>
         </w:rPr>
-        <w:t xml:space="preserve"> with Visual Studio 2005 and SQL Server 2000/2005.</w:t>
+        <w:t xml:space="preserve"> </w:t>
+      </w:r>
+      <w:r>
+        <w:rPr>
+          <w:rFonts w:ascii="Arial" w:hAnsi="Arial" w:cs="Arial"/>
+          <w:sz w:val="22"/>
+          <w:szCs w:val="22"/>
+        </w:rPr>
+        <w:lastRenderedPageBreak/>
+        <w:t>with Visual Studio 2005 and SQL Server 2000/2005.</w:t>
       </w:r>
     </w:p>
     <w:p>
@@ -2952,16 +3007,7 @@
           <w:sz w:val="22"/>
           <w:szCs w:val="22"/>
         </w:rPr>
-        <w:t xml:space="preserve">Gained limited experience in Web Services, Atlas, Flash integration (with .NET), Adobe </w:t>
-      </w:r>
-      <w:r>
-        <w:rPr>
-          <w:rFonts w:ascii="Arial" w:hAnsi="Arial" w:cs="Arial"/>
-          <w:sz w:val="22"/>
-          <w:szCs w:val="22"/>
-        </w:rPr>
-        <w:lastRenderedPageBreak/>
-        <w:t>Photoshop CS, and web design</w:t>
+        <w:t>Gained limited experience in Web Services, Atlas, Flash integration (with .NET), Adobe Photoshop CS, and web design</w:t>
       </w:r>
     </w:p>
     <w:p>

</xml_diff>

<commit_message>
Changed to update my LinkedIn Profile
</commit_message>
<xml_diff>
--- a/MasterResume.docx
+++ b/MasterResume.docx
@@ -462,120 +462,63 @@
           <w:rFonts w:ascii="Arial" w:hAnsi="Arial"/>
           <w:sz w:val="22"/>
         </w:rPr>
-        <w:t xml:space="preserve">I am a senior software developer of nearly 17 years who gets up every day ready to solve more problems with technology. </w:t>
-      </w:r>
-    </w:p>
-    <w:p>
-      <w:pPr>
-        <w:pStyle w:val="Footer"/>
-        <w:rPr>
-          <w:rFonts w:ascii="Arial" w:hAnsi="Arial"/>
-          <w:sz w:val="22"/>
-        </w:rPr>
-      </w:pPr>
-      <w:bookmarkStart w:id="0" w:name="_GoBack"/>
-      <w:bookmarkEnd w:id="0"/>
-    </w:p>
-    <w:p>
-      <w:pPr>
-        <w:pStyle w:val="Footer"/>
-        <w:rPr>
-          <w:rFonts w:ascii="Arial" w:hAnsi="Arial"/>
-          <w:sz w:val="22"/>
-        </w:rPr>
-      </w:pPr>
-      <w:r>
-        <w:rPr>
-          <w:rFonts w:ascii="Arial" w:hAnsi="Arial"/>
-          <w:sz w:val="22"/>
-        </w:rPr>
-        <w:t xml:space="preserve">I love technology and solving problems with it. </w:t>
-      </w:r>
-      <w:r>
-        <w:rPr>
-          <w:rFonts w:ascii="Arial" w:hAnsi="Arial"/>
-          <w:sz w:val="22"/>
-        </w:rPr>
-        <w:t xml:space="preserve">If I don’t know something I’ll </w:t>
-      </w:r>
-      <w:r>
-        <w:rPr>
-          <w:rFonts w:ascii="Arial" w:hAnsi="Arial"/>
-          <w:sz w:val="22"/>
-        </w:rPr>
-        <w:t xml:space="preserve">have fun </w:t>
-      </w:r>
-      <w:r>
-        <w:rPr>
-          <w:rFonts w:ascii="Arial" w:hAnsi="Arial"/>
-          <w:sz w:val="22"/>
-        </w:rPr>
-        <w:t>learn</w:t>
-      </w:r>
-      <w:r>
-        <w:rPr>
-          <w:rFonts w:ascii="Arial" w:hAnsi="Arial"/>
-          <w:sz w:val="22"/>
-        </w:rPr>
-        <w:t>ing</w:t>
-      </w:r>
-      <w:r>
-        <w:rPr>
-          <w:rFonts w:ascii="Arial" w:hAnsi="Arial"/>
-          <w:sz w:val="22"/>
-        </w:rPr>
-        <w:t xml:space="preserve"> it. If </w:t>
-      </w:r>
-      <w:proofErr w:type="gramStart"/>
-      <w:r>
-        <w:rPr>
-          <w:rFonts w:ascii="Arial" w:hAnsi="Arial"/>
-          <w:sz w:val="22"/>
-        </w:rPr>
-        <w:t>I</w:t>
-      </w:r>
-      <w:proofErr w:type="gramEnd"/>
-      <w:r>
-        <w:rPr>
-          <w:rFonts w:ascii="Arial" w:hAnsi="Arial"/>
-          <w:sz w:val="22"/>
-        </w:rPr>
-        <w:t xml:space="preserve"> make a mistake I’ll fix it and learn from it. </w:t>
-      </w:r>
-      <w:r>
-        <w:rPr>
-          <w:rFonts w:ascii="Arial" w:hAnsi="Arial"/>
-          <w:sz w:val="22"/>
-        </w:rPr>
-        <w:t xml:space="preserve">I work hard </w:t>
-      </w:r>
-      <w:r>
-        <w:rPr>
-          <w:rFonts w:ascii="Arial" w:hAnsi="Arial"/>
-          <w:sz w:val="22"/>
-        </w:rPr>
-        <w:t>every day</w:t>
-      </w:r>
-      <w:r>
-        <w:rPr>
-          <w:rFonts w:ascii="Arial" w:hAnsi="Arial"/>
-          <w:sz w:val="22"/>
-        </w:rPr>
-        <w:t>. I love to teach others about technology</w:t>
-      </w:r>
-      <w:r>
-        <w:rPr>
-          <w:rFonts w:ascii="Arial" w:hAnsi="Arial"/>
-          <w:sz w:val="22"/>
-        </w:rPr>
-        <w:t xml:space="preserve"> and </w:t>
-      </w:r>
-      <w:r>
-        <w:rPr>
-          <w:rFonts w:ascii="Arial" w:hAnsi="Arial"/>
-          <w:sz w:val="22"/>
-        </w:rPr>
-        <w:t>improve other developers.</w:t>
+        <w:t xml:space="preserve">I am a senior software developer of nearly 17 years who gets up every day </w:t>
+      </w:r>
+      <w:r>
+        <w:rPr>
+          <w:rFonts w:ascii="Arial" w:hAnsi="Arial"/>
+          <w:sz w:val="22"/>
+        </w:rPr>
+        <w:t>anxious</w:t>
+      </w:r>
+      <w:r>
+        <w:rPr>
+          <w:rFonts w:ascii="Arial" w:hAnsi="Arial"/>
+          <w:sz w:val="22"/>
+        </w:rPr>
+        <w:t xml:space="preserve"> to solve more problems with technology</w:t>
+      </w:r>
+      <w:r>
+        <w:rPr>
+          <w:rFonts w:ascii="Arial" w:hAnsi="Arial"/>
+          <w:sz w:val="22"/>
+        </w:rPr>
+        <w:t xml:space="preserve"> and add value to my client</w:t>
+      </w:r>
+      <w:r>
+        <w:rPr>
+          <w:rFonts w:ascii="Arial" w:hAnsi="Arial"/>
+          <w:sz w:val="22"/>
+        </w:rPr>
+        <w:t>/</w:t>
+      </w:r>
+      <w:r>
+        <w:rPr>
+          <w:rFonts w:ascii="Arial" w:hAnsi="Arial"/>
+          <w:sz w:val="22"/>
+        </w:rPr>
+        <w:t xml:space="preserve">employer. </w:t>
+      </w:r>
+      <w:r>
+        <w:rPr>
+          <w:rFonts w:ascii="Arial" w:hAnsi="Arial"/>
+          <w:sz w:val="22"/>
+        </w:rPr>
+        <w:t>One of the reasons I like technology is you never run out of fun things to teach and to learn. I am only limited by what I haven’t been called on to do yet. I write readable</w:t>
+      </w:r>
+      <w:r>
+        <w:rPr>
+          <w:rFonts w:ascii="Arial" w:hAnsi="Arial"/>
+          <w:sz w:val="22"/>
+        </w:rPr>
+        <w:t>, clean</w:t>
+      </w:r>
+      <w:r>
+        <w:rPr>
+          <w:rFonts w:ascii="Arial" w:hAnsi="Arial"/>
+          <w:sz w:val="22"/>
+        </w:rPr>
+        <w:t xml:space="preserve"> code so that others can read, use, and change it quickly and efficiently.</w:t>
       </w:r>
     </w:p>
     <w:p>
@@ -1197,7 +1140,39 @@
           <w:sz w:val="22"/>
           <w:szCs w:val="22"/>
         </w:rPr>
-        <w:t>Teaching myself JavaScript outside of work (Angular, React, Vue)</w:t>
+        <w:t xml:space="preserve">Teaching myself </w:t>
+      </w:r>
+      <w:r>
+        <w:rPr>
+          <w:rFonts w:ascii="Arial" w:hAnsi="Arial" w:cs="Arial"/>
+          <w:sz w:val="22"/>
+          <w:szCs w:val="22"/>
+        </w:rPr>
+        <w:t xml:space="preserve">modern </w:t>
+      </w:r>
+      <w:r>
+        <w:rPr>
+          <w:rFonts w:ascii="Arial" w:hAnsi="Arial" w:cs="Arial"/>
+          <w:sz w:val="22"/>
+          <w:szCs w:val="22"/>
+        </w:rPr>
+        <w:t xml:space="preserve">JavaScript </w:t>
+      </w:r>
+      <w:r>
+        <w:rPr>
+          <w:rFonts w:ascii="Arial" w:hAnsi="Arial" w:cs="Arial"/>
+          <w:sz w:val="22"/>
+          <w:szCs w:val="22"/>
+        </w:rPr>
+        <w:t xml:space="preserve">frameworks </w:t>
+      </w:r>
+      <w:r>
+        <w:rPr>
+          <w:rFonts w:ascii="Arial" w:hAnsi="Arial" w:cs="Arial"/>
+          <w:sz w:val="22"/>
+          <w:szCs w:val="22"/>
+        </w:rPr>
+        <w:t>outside of work (Angular, React, Vue)</w:t>
       </w:r>
     </w:p>
     <w:p>
@@ -1530,11 +1505,7 @@
     </w:p>
     <w:p>
       <w:pPr>
-        <w:pStyle w:val="ListParagraph"/>
-        <w:numPr>
-          <w:ilvl w:val="0"/>
-          <w:numId w:val="8"/>
-        </w:numPr>
+        <w:ind w:left="360"/>
         <w:rPr>
           <w:rFonts w:ascii="Arial" w:hAnsi="Arial" w:cs="Arial"/>
           <w:sz w:val="22"/>
@@ -1632,17 +1603,21 @@
     </w:p>
     <w:p>
       <w:pPr>
-        <w:pStyle w:val="ListParagraph"/>
-        <w:numPr>
-          <w:ilvl w:val="1"/>
-          <w:numId w:val="8"/>
-        </w:numPr>
-        <w:rPr>
-          <w:rFonts w:ascii="Arial" w:hAnsi="Arial" w:cs="Arial"/>
-          <w:sz w:val="22"/>
-          <w:szCs w:val="22"/>
-        </w:rPr>
-      </w:pPr>
+        <w:ind w:left="360"/>
+        <w:rPr>
+          <w:rFonts w:ascii="Arial" w:hAnsi="Arial" w:cs="Arial"/>
+          <w:sz w:val="22"/>
+          <w:szCs w:val="22"/>
+        </w:rPr>
+      </w:pPr>
+      <w:r>
+        <w:rPr>
+          <w:rFonts w:ascii="Arial" w:hAnsi="Arial" w:cs="Arial"/>
+          <w:sz w:val="22"/>
+          <w:szCs w:val="22"/>
+        </w:rPr>
+        <w:t>-</w:t>
+      </w:r>
       <w:r>
         <w:rPr>
           <w:rFonts w:ascii="Arial" w:hAnsi="Arial" w:cs="Arial"/>
@@ -1662,17 +1637,21 @@
     </w:p>
     <w:p>
       <w:pPr>
-        <w:pStyle w:val="ListParagraph"/>
-        <w:numPr>
-          <w:ilvl w:val="1"/>
-          <w:numId w:val="8"/>
-        </w:numPr>
-        <w:rPr>
-          <w:rFonts w:ascii="Arial" w:hAnsi="Arial" w:cs="Arial"/>
-          <w:sz w:val="22"/>
-          <w:szCs w:val="22"/>
-        </w:rPr>
-      </w:pPr>
+        <w:ind w:left="360"/>
+        <w:rPr>
+          <w:rFonts w:ascii="Arial" w:hAnsi="Arial" w:cs="Arial"/>
+          <w:sz w:val="22"/>
+          <w:szCs w:val="22"/>
+        </w:rPr>
+      </w:pPr>
+      <w:r>
+        <w:rPr>
+          <w:rFonts w:ascii="Arial" w:hAnsi="Arial" w:cs="Arial"/>
+          <w:sz w:val="22"/>
+          <w:szCs w:val="22"/>
+        </w:rPr>
+        <w:t>-</w:t>
+      </w:r>
       <w:r>
         <w:rPr>
           <w:rFonts w:ascii="Arial" w:hAnsi="Arial" w:cs="Arial"/>
@@ -1684,34 +1663,83 @@
     </w:p>
     <w:p>
       <w:pPr>
-        <w:pStyle w:val="ListParagraph"/>
-        <w:numPr>
-          <w:ilvl w:val="1"/>
-          <w:numId w:val="8"/>
-        </w:numPr>
-        <w:rPr>
-          <w:rFonts w:ascii="Arial" w:hAnsi="Arial" w:cs="Arial"/>
-          <w:sz w:val="22"/>
-          <w:szCs w:val="22"/>
-        </w:rPr>
-      </w:pPr>
-      <w:r>
-        <w:rPr>
-          <w:rFonts w:ascii="Arial" w:hAnsi="Arial" w:cs="Arial"/>
-          <w:sz w:val="22"/>
-          <w:szCs w:val="22"/>
-          <w:u w:val="single"/>
-        </w:rPr>
-        <w:t>Business value:</w:t>
-      </w:r>
-      <w:r>
-        <w:rPr>
-          <w:rFonts w:ascii="Arial" w:hAnsi="Arial" w:cs="Arial"/>
-          <w:sz w:val="22"/>
-          <w:szCs w:val="22"/>
-        </w:rPr>
-        <w:t xml:space="preserve"> Data services support the primary product offering of my client to allow their clients to reimburse their drivers using accurate mileage data collected in smooth, </w:t>
-      </w:r>
+        <w:ind w:left="360"/>
+        <w:rPr>
+          <w:rFonts w:ascii="Arial" w:hAnsi="Arial" w:cs="Arial"/>
+          <w:sz w:val="22"/>
+          <w:szCs w:val="22"/>
+        </w:rPr>
+      </w:pPr>
+      <w:r>
+        <w:rPr>
+          <w:rFonts w:ascii="Arial" w:hAnsi="Arial" w:cs="Arial"/>
+          <w:sz w:val="22"/>
+          <w:szCs w:val="22"/>
+        </w:rPr>
+        <w:t>-</w:t>
+      </w:r>
+      <w:r>
+        <w:rPr>
+          <w:rFonts w:ascii="Arial" w:hAnsi="Arial" w:cs="Arial"/>
+          <w:sz w:val="22"/>
+          <w:szCs w:val="22"/>
+        </w:rPr>
+        <w:t>Gained experience with service-oriented-architecture coupled with micro-services</w:t>
+      </w:r>
+    </w:p>
+    <w:p>
+      <w:pPr>
+        <w:ind w:left="360"/>
+        <w:rPr>
+          <w:rFonts w:ascii="Arial" w:hAnsi="Arial" w:cs="Arial"/>
+          <w:sz w:val="22"/>
+          <w:szCs w:val="22"/>
+        </w:rPr>
+      </w:pPr>
+      <w:r>
+        <w:rPr>
+          <w:rFonts w:ascii="Arial" w:hAnsi="Arial" w:cs="Arial"/>
+          <w:sz w:val="22"/>
+          <w:szCs w:val="22"/>
+        </w:rPr>
+        <w:t>-</w:t>
+      </w:r>
+      <w:r>
+        <w:rPr>
+          <w:rFonts w:ascii="Arial" w:hAnsi="Arial" w:cs="Arial"/>
+          <w:sz w:val="22"/>
+          <w:szCs w:val="22"/>
+        </w:rPr>
+        <w:t>Gained experience in Azure (web apps, web jobs, table storage, App Insights) and service bus technology (</w:t>
+      </w:r>
+      <w:proofErr w:type="spellStart"/>
+      <w:r>
+        <w:rPr>
+          <w:rFonts w:ascii="Arial" w:hAnsi="Arial" w:cs="Arial"/>
+          <w:sz w:val="22"/>
+          <w:szCs w:val="22"/>
+        </w:rPr>
+        <w:t>MassTransit</w:t>
+      </w:r>
+      <w:proofErr w:type="spellEnd"/>
+      <w:r>
+        <w:rPr>
+          <w:rFonts w:ascii="Arial" w:hAnsi="Arial" w:cs="Arial"/>
+          <w:sz w:val="22"/>
+          <w:szCs w:val="22"/>
+        </w:rPr>
+        <w:t>)</w:t>
+      </w:r>
+    </w:p>
+    <w:p>
+      <w:pPr>
+        <w:ind w:left="360"/>
+        <w:rPr>
+          <w:rFonts w:ascii="Arial" w:hAnsi="Arial" w:cs="Arial"/>
+          <w:sz w:val="22"/>
+          <w:szCs w:val="22"/>
+        </w:rPr>
+      </w:pPr>
       <w:r>
         <w:rPr>
           <w:rFonts w:ascii="Arial" w:hAnsi="Arial" w:cs="Arial"/>
@@ -1719,51 +1747,197 @@
           <w:szCs w:val="22"/>
         </w:rPr>
         <w:lastRenderedPageBreak/>
-        <w:t>intuitive way</w:t>
-      </w:r>
-    </w:p>
-    <w:p>
-      <w:pPr>
-        <w:pStyle w:val="ListParagraph"/>
-        <w:numPr>
-          <w:ilvl w:val="1"/>
-          <w:numId w:val="8"/>
-        </w:numPr>
-        <w:rPr>
-          <w:rFonts w:ascii="Arial" w:hAnsi="Arial" w:cs="Arial"/>
-          <w:sz w:val="22"/>
-          <w:szCs w:val="22"/>
-        </w:rPr>
-      </w:pPr>
-      <w:r>
-        <w:rPr>
-          <w:rFonts w:ascii="Arial" w:hAnsi="Arial" w:cs="Arial"/>
-          <w:sz w:val="22"/>
-          <w:szCs w:val="22"/>
-        </w:rPr>
-        <w:t>Gained experience with service-oriented-architecture coupled with micro-services</w:t>
-      </w:r>
-    </w:p>
-    <w:p>
-      <w:pPr>
-        <w:pStyle w:val="ListParagraph"/>
-        <w:numPr>
-          <w:ilvl w:val="1"/>
-          <w:numId w:val="8"/>
-        </w:numPr>
-        <w:rPr>
-          <w:rFonts w:ascii="Arial" w:hAnsi="Arial" w:cs="Arial"/>
-          <w:sz w:val="22"/>
-          <w:szCs w:val="22"/>
-        </w:rPr>
-      </w:pPr>
-      <w:r>
-        <w:rPr>
-          <w:rFonts w:ascii="Arial" w:hAnsi="Arial" w:cs="Arial"/>
-          <w:sz w:val="22"/>
-          <w:szCs w:val="22"/>
-        </w:rPr>
-        <w:t>Gained experience in Azure (web apps, web jobs, table storage, App Insights) and service bus technology (</w:t>
+        <w:t>-</w:t>
+      </w:r>
+      <w:r>
+        <w:rPr>
+          <w:rFonts w:ascii="Arial" w:hAnsi="Arial" w:cs="Arial"/>
+          <w:sz w:val="22"/>
+          <w:szCs w:val="22"/>
+        </w:rPr>
+        <w:t>Mentored new developers</w:t>
+      </w:r>
+      <w:r>
+        <w:rPr>
+          <w:rFonts w:ascii="Arial" w:hAnsi="Arial" w:cs="Arial"/>
+          <w:sz w:val="22"/>
+          <w:szCs w:val="22"/>
+        </w:rPr>
+        <w:t xml:space="preserve">, </w:t>
+      </w:r>
+      <w:r>
+        <w:rPr>
+          <w:rFonts w:ascii="Arial" w:hAnsi="Arial" w:cs="Arial"/>
+          <w:sz w:val="22"/>
+          <w:szCs w:val="22"/>
+        </w:rPr>
+        <w:t>interns</w:t>
+      </w:r>
+      <w:r>
+        <w:rPr>
+          <w:rFonts w:ascii="Arial" w:hAnsi="Arial" w:cs="Arial"/>
+          <w:sz w:val="22"/>
+          <w:szCs w:val="22"/>
+        </w:rPr>
+        <w:t>,</w:t>
+      </w:r>
+      <w:r>
+        <w:rPr>
+          <w:rFonts w:ascii="Arial" w:hAnsi="Arial" w:cs="Arial"/>
+          <w:sz w:val="22"/>
+          <w:szCs w:val="22"/>
+        </w:rPr>
+        <w:t xml:space="preserve"> and testers through frequent collaboration</w:t>
+      </w:r>
+    </w:p>
+    <w:p>
+      <w:pPr>
+        <w:ind w:left="360"/>
+        <w:rPr>
+          <w:rFonts w:ascii="Arial" w:hAnsi="Arial" w:cs="Arial"/>
+          <w:sz w:val="22"/>
+          <w:szCs w:val="22"/>
+        </w:rPr>
+      </w:pPr>
+      <w:r>
+        <w:rPr>
+          <w:rFonts w:ascii="Arial" w:hAnsi="Arial" w:cs="Arial"/>
+          <w:sz w:val="22"/>
+          <w:szCs w:val="22"/>
+        </w:rPr>
+        <w:t>-</w:t>
+      </w:r>
+      <w:r>
+        <w:rPr>
+          <w:rFonts w:ascii="Arial" w:hAnsi="Arial" w:cs="Arial"/>
+          <w:sz w:val="22"/>
+          <w:szCs w:val="22"/>
+        </w:rPr>
+        <w:t>Facilitated elimination of daily pain points through tweaking of development process</w:t>
+      </w:r>
+    </w:p>
+    <w:p>
+      <w:pPr>
+        <w:ind w:left="360"/>
+        <w:rPr>
+          <w:rFonts w:ascii="Arial" w:hAnsi="Arial" w:cs="Arial"/>
+          <w:sz w:val="22"/>
+          <w:szCs w:val="22"/>
+        </w:rPr>
+      </w:pPr>
+    </w:p>
+    <w:p>
+      <w:pPr>
+        <w:ind w:left="360"/>
+        <w:rPr>
+          <w:rFonts w:ascii="Arial" w:hAnsi="Arial" w:cs="Arial"/>
+          <w:sz w:val="22"/>
+          <w:szCs w:val="22"/>
+        </w:rPr>
+      </w:pPr>
+      <w:r>
+        <w:rPr>
+          <w:rFonts w:ascii="Arial" w:hAnsi="Arial" w:cs="Arial"/>
+          <w:sz w:val="22"/>
+          <w:szCs w:val="22"/>
+        </w:rPr>
+        <w:t xml:space="preserve">Worked on a print media ad placement </w:t>
+      </w:r>
+      <w:r>
+        <w:rPr>
+          <w:rFonts w:ascii="Arial" w:hAnsi="Arial" w:cs="Arial"/>
+          <w:sz w:val="22"/>
+          <w:szCs w:val="22"/>
+        </w:rPr>
+        <w:t xml:space="preserve">ASP.NET </w:t>
+      </w:r>
+      <w:r>
+        <w:rPr>
+          <w:rFonts w:ascii="Arial" w:hAnsi="Arial" w:cs="Arial"/>
+          <w:sz w:val="22"/>
+          <w:szCs w:val="22"/>
+        </w:rPr>
+        <w:t>web system to add ROI reporting features and a dashboard</w:t>
+      </w:r>
+    </w:p>
+    <w:p>
+      <w:pPr>
+        <w:ind w:left="360"/>
+        <w:rPr>
+          <w:rFonts w:ascii="Arial" w:hAnsi="Arial" w:cs="Arial"/>
+          <w:sz w:val="22"/>
+          <w:szCs w:val="22"/>
+        </w:rPr>
+      </w:pPr>
+      <w:r>
+        <w:rPr>
+          <w:rFonts w:ascii="Arial" w:hAnsi="Arial" w:cs="Arial"/>
+          <w:sz w:val="22"/>
+          <w:szCs w:val="22"/>
+        </w:rPr>
+        <w:t>-</w:t>
+      </w:r>
+      <w:r>
+        <w:rPr>
+          <w:rFonts w:ascii="Arial" w:hAnsi="Arial" w:cs="Arial"/>
+          <w:sz w:val="22"/>
+          <w:szCs w:val="22"/>
+        </w:rPr>
+        <w:t>Process: Agile &amp; waterfall hybrid</w:t>
+      </w:r>
+    </w:p>
+    <w:p>
+      <w:pPr>
+        <w:ind w:left="360"/>
+        <w:rPr>
+          <w:rFonts w:ascii="Arial" w:hAnsi="Arial" w:cs="Arial"/>
+          <w:sz w:val="22"/>
+          <w:szCs w:val="22"/>
+        </w:rPr>
+      </w:pPr>
+      <w:r>
+        <w:rPr>
+          <w:rFonts w:ascii="Arial" w:hAnsi="Arial" w:cs="Arial"/>
+          <w:sz w:val="22"/>
+          <w:szCs w:val="22"/>
+        </w:rPr>
+        <w:t>-</w:t>
+      </w:r>
+      <w:r>
+        <w:rPr>
+          <w:rFonts w:ascii="Arial" w:hAnsi="Arial" w:cs="Arial"/>
+          <w:sz w:val="22"/>
+          <w:szCs w:val="22"/>
+        </w:rPr>
+        <w:t>Led multiple efforts to clean up code, eliminate technical debt, and improve performance</w:t>
+      </w:r>
+    </w:p>
+    <w:p>
+      <w:pPr>
+        <w:rPr>
+          <w:rFonts w:ascii="Arial" w:hAnsi="Arial" w:cs="Arial"/>
+          <w:i/>
+          <w:sz w:val="22"/>
+          <w:szCs w:val="22"/>
+        </w:rPr>
+      </w:pPr>
+    </w:p>
+    <w:p>
+      <w:pPr>
+        <w:rPr>
+          <w:rFonts w:ascii="Arial" w:hAnsi="Arial" w:cs="Arial"/>
+          <w:sz w:val="22"/>
+          <w:szCs w:val="22"/>
+        </w:rPr>
+      </w:pPr>
+      <w:r>
+        <w:rPr>
+          <w:rFonts w:ascii="Arial" w:hAnsi="Arial" w:cs="Arial"/>
+          <w:i/>
+          <w:sz w:val="22"/>
+          <w:szCs w:val="22"/>
+        </w:rPr>
+        <w:t xml:space="preserve">Software Developer, </w:t>
       </w:r>
       <w:proofErr w:type="spellStart"/>
       <w:r>
@@ -1772,7 +1946,7 @@
           <w:sz w:val="22"/>
           <w:szCs w:val="22"/>
         </w:rPr>
-        <w:t>MassTransit</w:t>
+        <w:t>Edgenet</w:t>
       </w:r>
       <w:proofErr w:type="spellEnd"/>
       <w:r>
@@ -1781,29 +1955,692 @@
           <w:sz w:val="22"/>
           <w:szCs w:val="22"/>
         </w:rPr>
+        <w:t xml:space="preserve"> Inc. (April 2010 – </w:t>
+      </w:r>
+      <w:r>
+        <w:rPr>
+          <w:rFonts w:ascii="Arial" w:hAnsi="Arial" w:cs="Arial"/>
+          <w:sz w:val="22"/>
+          <w:szCs w:val="22"/>
+        </w:rPr>
+        <w:t>June 2013</w:t>
+      </w:r>
+      <w:r>
+        <w:rPr>
+          <w:rFonts w:ascii="Arial" w:hAnsi="Arial" w:cs="Arial"/>
+          <w:sz w:val="22"/>
+          <w:szCs w:val="22"/>
+        </w:rPr>
         <w:t>)</w:t>
       </w:r>
     </w:p>
     <w:p>
       <w:pPr>
-        <w:pStyle w:val="ListParagraph"/>
-        <w:numPr>
-          <w:ilvl w:val="1"/>
-          <w:numId w:val="8"/>
-        </w:numPr>
-        <w:rPr>
-          <w:rFonts w:ascii="Arial" w:hAnsi="Arial" w:cs="Arial"/>
-          <w:sz w:val="22"/>
-          <w:szCs w:val="22"/>
-        </w:rPr>
-      </w:pPr>
-      <w:r>
-        <w:rPr>
-          <w:rFonts w:ascii="Arial" w:hAnsi="Arial" w:cs="Arial"/>
-          <w:sz w:val="22"/>
-          <w:szCs w:val="22"/>
-        </w:rPr>
-        <w:t>Mentored new developers</w:t>
+        <w:rPr>
+          <w:rFonts w:ascii="Arial" w:hAnsi="Arial" w:cs="Arial"/>
+          <w:sz w:val="22"/>
+          <w:szCs w:val="22"/>
+        </w:rPr>
+      </w:pPr>
+      <w:r>
+        <w:rPr>
+          <w:rFonts w:ascii="Arial" w:hAnsi="Arial" w:cs="Arial"/>
+          <w:sz w:val="22"/>
+          <w:szCs w:val="22"/>
+        </w:rPr>
+        <w:t xml:space="preserve">Employed in a team environment to deliver quality, </w:t>
+      </w:r>
+      <w:r>
+        <w:rPr>
+          <w:rFonts w:ascii="Arial" w:hAnsi="Arial" w:cs="Arial"/>
+          <w:sz w:val="22"/>
+          <w:szCs w:val="22"/>
+        </w:rPr>
+        <w:t xml:space="preserve">intuitive, </w:t>
+      </w:r>
+      <w:r>
+        <w:rPr>
+          <w:rFonts w:ascii="Arial" w:hAnsi="Arial" w:cs="Arial"/>
+          <w:sz w:val="22"/>
+          <w:szCs w:val="22"/>
+        </w:rPr>
+        <w:t xml:space="preserve">efficient, and maintainable </w:t>
+      </w:r>
+      <w:r>
+        <w:rPr>
+          <w:rFonts w:ascii="Arial" w:hAnsi="Arial" w:cs="Arial"/>
+          <w:sz w:val="22"/>
+          <w:szCs w:val="22"/>
+        </w:rPr>
+        <w:t xml:space="preserve">B2B </w:t>
+      </w:r>
+      <w:r>
+        <w:rPr>
+          <w:rFonts w:ascii="Arial" w:hAnsi="Arial" w:cs="Arial"/>
+          <w:sz w:val="22"/>
+          <w:szCs w:val="22"/>
+        </w:rPr>
+        <w:t xml:space="preserve">software solutions for our </w:t>
+      </w:r>
+      <w:r>
+        <w:rPr>
+          <w:rFonts w:ascii="Arial" w:hAnsi="Arial" w:cs="Arial"/>
+          <w:sz w:val="22"/>
+          <w:szCs w:val="22"/>
+        </w:rPr>
+        <w:t>customers.</w:t>
+      </w:r>
+    </w:p>
+    <w:p>
+      <w:pPr>
+        <w:rPr>
+          <w:rFonts w:ascii="Arial" w:hAnsi="Arial" w:cs="Arial"/>
+          <w:sz w:val="22"/>
+          <w:szCs w:val="22"/>
+        </w:rPr>
+      </w:pPr>
+    </w:p>
+    <w:p>
+      <w:pPr>
+        <w:rPr>
+          <w:rFonts w:ascii="Arial" w:hAnsi="Arial" w:cs="Arial"/>
+          <w:sz w:val="22"/>
+          <w:szCs w:val="22"/>
+        </w:rPr>
+      </w:pPr>
+      <w:r>
+        <w:rPr>
+          <w:rFonts w:ascii="Arial" w:hAnsi="Arial" w:cs="Arial"/>
+          <w:sz w:val="22"/>
+          <w:szCs w:val="22"/>
+        </w:rPr>
+        <w:t>Worked on all levels of a large-scale data-intensive mul</w:t>
+      </w:r>
+      <w:r>
+        <w:rPr>
+          <w:rFonts w:ascii="Arial" w:hAnsi="Arial" w:cs="Arial"/>
+          <w:sz w:val="22"/>
+          <w:szCs w:val="22"/>
+        </w:rPr>
+        <w:t>t</w:t>
+      </w:r>
+      <w:r>
+        <w:rPr>
+          <w:rFonts w:ascii="Arial" w:hAnsi="Arial" w:cs="Arial"/>
+          <w:sz w:val="22"/>
+          <w:szCs w:val="22"/>
+        </w:rPr>
+        <w:t>i-tier application that is used for the collection, aggregation, and distribution of Product data</w:t>
+      </w:r>
+    </w:p>
+    <w:p>
+      <w:pPr>
+        <w:rPr>
+          <w:rFonts w:ascii="Arial" w:hAnsi="Arial" w:cs="Arial"/>
+          <w:sz w:val="22"/>
+          <w:szCs w:val="22"/>
+        </w:rPr>
+      </w:pPr>
+      <w:r>
+        <w:rPr>
+          <w:rFonts w:ascii="Arial" w:hAnsi="Arial" w:cs="Arial"/>
+          <w:sz w:val="22"/>
+          <w:szCs w:val="22"/>
+        </w:rPr>
+        <w:t>-</w:t>
+      </w:r>
+      <w:r>
+        <w:rPr>
+          <w:rFonts w:ascii="Arial" w:hAnsi="Arial" w:cs="Arial"/>
+          <w:sz w:val="22"/>
+          <w:szCs w:val="22"/>
+        </w:rPr>
+        <w:t>Process: Agile with a little waterfall</w:t>
+      </w:r>
+    </w:p>
+    <w:p>
+      <w:pPr>
+        <w:rPr>
+          <w:rFonts w:ascii="Arial" w:hAnsi="Arial" w:cs="Arial"/>
+          <w:sz w:val="22"/>
+          <w:szCs w:val="22"/>
+        </w:rPr>
+      </w:pPr>
+      <w:r>
+        <w:rPr>
+          <w:rFonts w:ascii="Arial" w:hAnsi="Arial" w:cs="Arial"/>
+          <w:sz w:val="22"/>
+          <w:szCs w:val="22"/>
+        </w:rPr>
+        <w:t>-</w:t>
+      </w:r>
+      <w:r>
+        <w:rPr>
+          <w:rFonts w:ascii="Arial" w:hAnsi="Arial" w:cs="Arial"/>
+          <w:sz w:val="22"/>
+          <w:szCs w:val="22"/>
+        </w:rPr>
+        <w:t>Built interactive Silverlight application using MVVM, Event Aggregation, Commanding, and other design patterns</w:t>
+      </w:r>
+    </w:p>
+    <w:p>
+      <w:pPr>
+        <w:ind w:left="720"/>
+        <w:rPr>
+          <w:rFonts w:ascii="Arial" w:hAnsi="Arial" w:cs="Arial"/>
+          <w:sz w:val="22"/>
+          <w:szCs w:val="22"/>
+        </w:rPr>
+      </w:pPr>
+    </w:p>
+    <w:p>
+      <w:pPr>
+        <w:rPr>
+          <w:rFonts w:ascii="Arial" w:hAnsi="Arial" w:cs="Arial"/>
+          <w:sz w:val="22"/>
+          <w:szCs w:val="22"/>
+        </w:rPr>
+      </w:pPr>
+      <w:r>
+        <w:rPr>
+          <w:rFonts w:ascii="Arial" w:hAnsi="Arial" w:cs="Arial"/>
+          <w:sz w:val="22"/>
+          <w:szCs w:val="22"/>
+        </w:rPr>
+        <w:t xml:space="preserve">Organized and booked weekly series of lunch and learn meetings for </w:t>
+      </w:r>
+      <w:r>
+        <w:rPr>
+          <w:rFonts w:ascii="Arial" w:hAnsi="Arial" w:cs="Arial"/>
+          <w:sz w:val="22"/>
+          <w:szCs w:val="22"/>
+        </w:rPr>
+        <w:t>employees</w:t>
+      </w:r>
+    </w:p>
+    <w:p>
+      <w:pPr>
+        <w:rPr>
+          <w:rFonts w:ascii="Arial" w:hAnsi="Arial" w:cs="Arial"/>
+          <w:sz w:val="22"/>
+          <w:szCs w:val="22"/>
+        </w:rPr>
+      </w:pPr>
+      <w:r>
+        <w:rPr>
+          <w:rFonts w:ascii="Arial" w:hAnsi="Arial" w:cs="Arial"/>
+          <w:sz w:val="22"/>
+          <w:szCs w:val="22"/>
+        </w:rPr>
+        <w:t>Taught myself Expression Blend tool for more rapid UI creation and editing</w:t>
+      </w:r>
+    </w:p>
+    <w:p>
+      <w:pPr>
+        <w:rPr>
+          <w:rFonts w:ascii="Arial" w:hAnsi="Arial" w:cs="Arial"/>
+          <w:i/>
+          <w:sz w:val="22"/>
+          <w:szCs w:val="22"/>
+        </w:rPr>
+      </w:pPr>
+    </w:p>
+    <w:p>
+      <w:pPr>
+        <w:rPr>
+          <w:rFonts w:ascii="Arial" w:hAnsi="Arial" w:cs="Arial"/>
+          <w:sz w:val="22"/>
+          <w:szCs w:val="22"/>
+        </w:rPr>
+      </w:pPr>
+      <w:r>
+        <w:rPr>
+          <w:rFonts w:ascii="Arial" w:hAnsi="Arial" w:cs="Arial"/>
+          <w:i/>
+          <w:sz w:val="22"/>
+          <w:szCs w:val="22"/>
+        </w:rPr>
+        <w:t>Software Consultant</w:t>
+      </w:r>
+      <w:r>
+        <w:rPr>
+          <w:rFonts w:ascii="Arial" w:hAnsi="Arial" w:cs="Arial"/>
+          <w:sz w:val="22"/>
+          <w:szCs w:val="22"/>
+        </w:rPr>
+        <w:t xml:space="preserve">, Cornerstone Consulting </w:t>
+      </w:r>
+      <w:r>
+        <w:rPr>
+          <w:rFonts w:ascii="Arial" w:hAnsi="Arial" w:cs="Arial"/>
+          <w:sz w:val="22"/>
+          <w:szCs w:val="22"/>
+        </w:rPr>
+        <w:t>(</w:t>
+      </w:r>
+      <w:r>
+        <w:rPr>
+          <w:rFonts w:ascii="Arial" w:hAnsi="Arial" w:cs="Arial"/>
+          <w:sz w:val="22"/>
+          <w:szCs w:val="22"/>
+        </w:rPr>
+        <w:t xml:space="preserve">September 2006 </w:t>
+      </w:r>
+      <w:r>
+        <w:rPr>
+          <w:rFonts w:ascii="Arial" w:hAnsi="Arial" w:cs="Arial"/>
+          <w:sz w:val="22"/>
+          <w:szCs w:val="22"/>
+        </w:rPr>
+        <w:t>-</w:t>
+      </w:r>
+      <w:r>
+        <w:rPr>
+          <w:rFonts w:ascii="Arial" w:hAnsi="Arial" w:cs="Arial"/>
+          <w:sz w:val="22"/>
+          <w:szCs w:val="22"/>
+        </w:rPr>
+        <w:t xml:space="preserve"> </w:t>
+      </w:r>
+      <w:r>
+        <w:rPr>
+          <w:rFonts w:ascii="Arial" w:hAnsi="Arial" w:cs="Arial"/>
+          <w:sz w:val="22"/>
+          <w:szCs w:val="22"/>
+        </w:rPr>
+        <w:t>April 2010</w:t>
+      </w:r>
+      <w:r>
+        <w:rPr>
+          <w:rFonts w:ascii="Arial" w:hAnsi="Arial" w:cs="Arial"/>
+          <w:sz w:val="22"/>
+          <w:szCs w:val="22"/>
+        </w:rPr>
+        <w:t>)</w:t>
+      </w:r>
+    </w:p>
+    <w:p>
+      <w:pPr>
+        <w:rPr>
+          <w:rFonts w:ascii="Arial" w:hAnsi="Arial" w:cs="Arial"/>
+          <w:sz w:val="22"/>
+          <w:szCs w:val="22"/>
+        </w:rPr>
+      </w:pPr>
+      <w:r>
+        <w:rPr>
+          <w:rFonts w:ascii="Arial" w:hAnsi="Arial" w:cs="Arial"/>
+          <w:sz w:val="22"/>
+          <w:szCs w:val="22"/>
+        </w:rPr>
+        <w:t xml:space="preserve">Employed to deliver quality software solutions to clients in </w:t>
+      </w:r>
+      <w:r>
+        <w:rPr>
+          <w:rFonts w:ascii="Arial" w:hAnsi="Arial" w:cs="Arial"/>
+          <w:sz w:val="22"/>
+          <w:szCs w:val="22"/>
+        </w:rPr>
+        <w:t>both project and staff augmentation capacities</w:t>
+      </w:r>
+      <w:r>
+        <w:rPr>
+          <w:rFonts w:ascii="Arial" w:hAnsi="Arial" w:cs="Arial"/>
+          <w:sz w:val="22"/>
+          <w:szCs w:val="22"/>
+        </w:rPr>
+        <w:t>.</w:t>
+      </w:r>
+    </w:p>
+    <w:p>
+      <w:pPr>
+        <w:rPr>
+          <w:rFonts w:ascii="Arial" w:hAnsi="Arial" w:cs="Arial"/>
+          <w:sz w:val="22"/>
+          <w:szCs w:val="22"/>
+        </w:rPr>
+      </w:pPr>
+    </w:p>
+    <w:p>
+      <w:pPr>
+        <w:rPr>
+          <w:rFonts w:ascii="Arial" w:hAnsi="Arial" w:cs="Arial"/>
+          <w:sz w:val="22"/>
+          <w:szCs w:val="22"/>
+        </w:rPr>
+      </w:pPr>
+      <w:r>
+        <w:rPr>
+          <w:rFonts w:ascii="Arial" w:hAnsi="Arial" w:cs="Arial"/>
+          <w:sz w:val="22"/>
+          <w:szCs w:val="22"/>
+        </w:rPr>
+        <w:t xml:space="preserve">Design and implementation </w:t>
+      </w:r>
+      <w:r>
+        <w:rPr>
+          <w:rFonts w:ascii="Arial" w:hAnsi="Arial" w:cs="Arial"/>
+          <w:sz w:val="22"/>
+          <w:szCs w:val="22"/>
+        </w:rPr>
+        <w:t xml:space="preserve">of quality lead management web application </w:t>
+      </w:r>
+      <w:r>
+        <w:rPr>
+          <w:rFonts w:ascii="Arial" w:hAnsi="Arial" w:cs="Arial"/>
+          <w:sz w:val="22"/>
+          <w:szCs w:val="22"/>
+        </w:rPr>
+        <w:t>in individual environment</w:t>
+      </w:r>
+    </w:p>
+    <w:p>
+      <w:pPr>
+        <w:rPr>
+          <w:rFonts w:ascii="Arial" w:hAnsi="Arial" w:cs="Arial"/>
+          <w:sz w:val="22"/>
+          <w:szCs w:val="22"/>
+        </w:rPr>
+      </w:pPr>
+      <w:r>
+        <w:rPr>
+          <w:rFonts w:ascii="Arial" w:hAnsi="Arial" w:cs="Arial"/>
+          <w:sz w:val="22"/>
+          <w:szCs w:val="22"/>
+        </w:rPr>
+        <w:t>-</w:t>
+      </w:r>
+      <w:r>
+        <w:rPr>
+          <w:rFonts w:ascii="Arial" w:hAnsi="Arial" w:cs="Arial"/>
+          <w:sz w:val="22"/>
+          <w:szCs w:val="22"/>
+        </w:rPr>
+        <w:t>Worked with</w:t>
+      </w:r>
+      <w:r>
+        <w:rPr>
+          <w:rFonts w:ascii="Arial" w:hAnsi="Arial" w:cs="Arial"/>
+          <w:sz w:val="22"/>
+          <w:szCs w:val="22"/>
+        </w:rPr>
+        <w:t xml:space="preserve"> ASP.NET, ADO.NET, and SQL Server 2005</w:t>
+      </w:r>
+    </w:p>
+    <w:p>
+      <w:pPr>
+        <w:rPr>
+          <w:rFonts w:ascii="Arial" w:hAnsi="Arial" w:cs="Arial"/>
+          <w:sz w:val="22"/>
+          <w:szCs w:val="22"/>
+        </w:rPr>
+      </w:pPr>
+    </w:p>
+    <w:p>
+      <w:pPr>
+        <w:rPr>
+          <w:rFonts w:ascii="Arial" w:hAnsi="Arial" w:cs="Arial"/>
+          <w:sz w:val="22"/>
+          <w:szCs w:val="22"/>
+        </w:rPr>
+      </w:pPr>
+      <w:r>
+        <w:rPr>
+          <w:rFonts w:ascii="Arial" w:hAnsi="Arial" w:cs="Arial"/>
+          <w:sz w:val="22"/>
+          <w:szCs w:val="22"/>
+        </w:rPr>
+        <w:t>Successfully fulfilled ASP.NET developer role as part of</w:t>
+      </w:r>
+      <w:r>
+        <w:rPr>
+          <w:rFonts w:ascii="Arial" w:hAnsi="Arial" w:cs="Arial"/>
+          <w:sz w:val="22"/>
+          <w:szCs w:val="22"/>
+        </w:rPr>
+        <w:t xml:space="preserve"> </w:t>
+      </w:r>
+      <w:r>
+        <w:rPr>
+          <w:rFonts w:ascii="Arial" w:hAnsi="Arial" w:cs="Arial"/>
+          <w:sz w:val="22"/>
+          <w:szCs w:val="22"/>
+        </w:rPr>
+        <w:t>a</w:t>
+      </w:r>
+      <w:r>
+        <w:rPr>
+          <w:rFonts w:ascii="Arial" w:hAnsi="Arial" w:cs="Arial"/>
+          <w:sz w:val="22"/>
+          <w:szCs w:val="22"/>
+        </w:rPr>
+        <w:t xml:space="preserve"> team who designed, implemented, and delivered a distributed ASP.NET web </w:t>
+      </w:r>
+      <w:r>
+        <w:rPr>
+          <w:rFonts w:ascii="Arial" w:hAnsi="Arial" w:cs="Arial"/>
+          <w:sz w:val="22"/>
+          <w:szCs w:val="22"/>
+        </w:rPr>
+        <w:t xml:space="preserve">forms </w:t>
+      </w:r>
+      <w:r>
+        <w:rPr>
+          <w:rFonts w:ascii="Arial" w:hAnsi="Arial" w:cs="Arial"/>
+          <w:sz w:val="22"/>
+          <w:szCs w:val="22"/>
+        </w:rPr>
+        <w:t>application</w:t>
+      </w:r>
+    </w:p>
+    <w:p>
+      <w:pPr>
+        <w:rPr>
+          <w:rFonts w:ascii="Arial" w:hAnsi="Arial" w:cs="Arial"/>
+          <w:sz w:val="22"/>
+          <w:szCs w:val="22"/>
+        </w:rPr>
+      </w:pPr>
+      <w:r>
+        <w:rPr>
+          <w:rFonts w:ascii="Arial" w:hAnsi="Arial" w:cs="Arial"/>
+          <w:sz w:val="22"/>
+          <w:szCs w:val="22"/>
+        </w:rPr>
+        <w:t>-</w:t>
+      </w:r>
+      <w:r>
+        <w:rPr>
+          <w:rFonts w:ascii="Arial" w:hAnsi="Arial" w:cs="Arial"/>
+          <w:sz w:val="22"/>
+          <w:szCs w:val="22"/>
+        </w:rPr>
+        <w:t>Process: Waterfall variant developed by client</w:t>
+      </w:r>
+    </w:p>
+    <w:p>
+      <w:pPr>
+        <w:rPr>
+          <w:rFonts w:ascii="Arial" w:hAnsi="Arial" w:cs="Arial"/>
+          <w:sz w:val="22"/>
+          <w:szCs w:val="22"/>
+        </w:rPr>
+      </w:pPr>
+      <w:r>
+        <w:rPr>
+          <w:rFonts w:ascii="Arial" w:hAnsi="Arial" w:cs="Arial"/>
+          <w:sz w:val="22"/>
+          <w:szCs w:val="22"/>
+        </w:rPr>
+        <w:t>-</w:t>
+      </w:r>
+      <w:r>
+        <w:rPr>
+          <w:rFonts w:ascii="Arial" w:hAnsi="Arial" w:cs="Arial"/>
+          <w:sz w:val="22"/>
+          <w:szCs w:val="22"/>
+        </w:rPr>
+        <w:t>Design and implementation of UI infrastructure</w:t>
+      </w:r>
+    </w:p>
+    <w:p>
+      <w:pPr>
+        <w:rPr>
+          <w:rFonts w:ascii="Arial" w:hAnsi="Arial" w:cs="Arial"/>
+          <w:sz w:val="22"/>
+          <w:szCs w:val="22"/>
+        </w:rPr>
+      </w:pPr>
+      <w:r>
+        <w:rPr>
+          <w:rFonts w:ascii="Arial" w:hAnsi="Arial" w:cs="Arial"/>
+          <w:sz w:val="22"/>
+          <w:szCs w:val="22"/>
+        </w:rPr>
+        <w:t>-</w:t>
+      </w:r>
+      <w:r>
+        <w:rPr>
+          <w:rFonts w:ascii="Arial" w:hAnsi="Arial" w:cs="Arial"/>
+          <w:sz w:val="22"/>
+          <w:szCs w:val="22"/>
+        </w:rPr>
+        <w:t>Worked with</w:t>
+      </w:r>
+      <w:r>
+        <w:rPr>
+          <w:rFonts w:ascii="Arial" w:hAnsi="Arial" w:cs="Arial"/>
+          <w:sz w:val="22"/>
+          <w:szCs w:val="22"/>
+        </w:rPr>
+        <w:t xml:space="preserve"> WCF, ASP.NET membership provider model, and AJAX extensions</w:t>
+      </w:r>
+    </w:p>
+    <w:p>
+      <w:pPr>
+        <w:rPr>
+          <w:rFonts w:ascii="Arial" w:hAnsi="Arial" w:cs="Arial"/>
+          <w:sz w:val="22"/>
+          <w:szCs w:val="22"/>
+        </w:rPr>
+      </w:pPr>
+    </w:p>
+    <w:p>
+      <w:pPr>
+        <w:rPr>
+          <w:rFonts w:ascii="Arial" w:hAnsi="Arial" w:cs="Arial"/>
+          <w:sz w:val="22"/>
+          <w:szCs w:val="22"/>
+        </w:rPr>
+      </w:pPr>
+      <w:r>
+        <w:rPr>
+          <w:rFonts w:ascii="Arial" w:hAnsi="Arial" w:cs="Arial"/>
+          <w:sz w:val="22"/>
+          <w:szCs w:val="22"/>
+        </w:rPr>
+        <w:t>Key contributor in lead ASP.NET developer role on a</w:t>
+      </w:r>
+      <w:r>
+        <w:rPr>
+          <w:rFonts w:ascii="Arial" w:hAnsi="Arial" w:cs="Arial"/>
+          <w:sz w:val="22"/>
+          <w:szCs w:val="22"/>
+        </w:rPr>
+        <w:t xml:space="preserve"> team that delivered a redesigned version of a legacy ASP.NET application</w:t>
+      </w:r>
+      <w:r>
+        <w:rPr>
+          <w:rFonts w:ascii="Arial" w:hAnsi="Arial" w:cs="Arial"/>
+          <w:sz w:val="22"/>
+          <w:szCs w:val="22"/>
+        </w:rPr>
+        <w:t xml:space="preserve"> </w:t>
+      </w:r>
+      <w:r>
+        <w:rPr>
+          <w:rFonts w:ascii="Arial" w:hAnsi="Arial" w:cs="Arial"/>
+          <w:sz w:val="22"/>
+          <w:szCs w:val="22"/>
+        </w:rPr>
+        <w:t>used for generating reports</w:t>
+      </w:r>
+    </w:p>
+    <w:p>
+      <w:pPr>
+        <w:rPr>
+          <w:rFonts w:ascii="Arial" w:hAnsi="Arial" w:cs="Arial"/>
+          <w:sz w:val="22"/>
+          <w:szCs w:val="22"/>
+        </w:rPr>
+      </w:pPr>
+      <w:r>
+        <w:rPr>
+          <w:rFonts w:ascii="Arial" w:hAnsi="Arial" w:cs="Arial"/>
+          <w:sz w:val="22"/>
+          <w:szCs w:val="22"/>
+        </w:rPr>
+        <w:t>-</w:t>
+      </w:r>
+      <w:r>
+        <w:rPr>
+          <w:rFonts w:ascii="Arial" w:hAnsi="Arial" w:cs="Arial"/>
+          <w:sz w:val="22"/>
+          <w:szCs w:val="22"/>
+        </w:rPr>
+        <w:t>Process: Waterfall variant developed by client</w:t>
+      </w:r>
+    </w:p>
+    <w:p>
+      <w:pPr>
+        <w:rPr>
+          <w:rFonts w:ascii="Arial" w:hAnsi="Arial" w:cs="Arial"/>
+          <w:sz w:val="22"/>
+          <w:szCs w:val="22"/>
+        </w:rPr>
+      </w:pPr>
+      <w:r>
+        <w:rPr>
+          <w:rFonts w:ascii="Arial" w:hAnsi="Arial" w:cs="Arial"/>
+          <w:sz w:val="22"/>
+          <w:szCs w:val="22"/>
+        </w:rPr>
+        <w:t>-</w:t>
+      </w:r>
+      <w:r>
+        <w:rPr>
+          <w:rFonts w:ascii="Arial" w:hAnsi="Arial" w:cs="Arial"/>
+          <w:sz w:val="22"/>
+          <w:szCs w:val="22"/>
+        </w:rPr>
+        <w:t>Introduced layered architecture to application</w:t>
+      </w:r>
+      <w:r>
+        <w:rPr>
+          <w:rFonts w:ascii="Arial" w:hAnsi="Arial" w:cs="Arial"/>
+          <w:sz w:val="22"/>
+          <w:szCs w:val="22"/>
+        </w:rPr>
+        <w:t xml:space="preserve"> and oversaw transition</w:t>
+      </w:r>
+    </w:p>
+    <w:p/>
+    <w:p>
+      <w:pPr>
+        <w:rPr>
+          <w:rFonts w:ascii="Arial" w:hAnsi="Arial" w:cs="Arial"/>
+          <w:sz w:val="22"/>
+          <w:szCs w:val="22"/>
+        </w:rPr>
+      </w:pPr>
+      <w:r>
+        <w:rPr>
+          <w:rFonts w:ascii="Arial" w:hAnsi="Arial" w:cs="Arial"/>
+          <w:i/>
+          <w:sz w:val="22"/>
+          <w:szCs w:val="22"/>
+        </w:rPr>
+        <w:t>Developer</w:t>
       </w:r>
       <w:r>
         <w:rPr>
@@ -1813,1227 +2650,305 @@
         </w:rPr>
         <w:t xml:space="preserve">, </w:t>
       </w:r>
-      <w:r>
-        <w:rPr>
-          <w:rFonts w:ascii="Arial" w:hAnsi="Arial" w:cs="Arial"/>
-          <w:sz w:val="22"/>
-          <w:szCs w:val="22"/>
-        </w:rPr>
-        <w:t>interns</w:t>
-      </w:r>
-      <w:r>
-        <w:rPr>
-          <w:rFonts w:ascii="Arial" w:hAnsi="Arial" w:cs="Arial"/>
-          <w:sz w:val="22"/>
-          <w:szCs w:val="22"/>
-        </w:rPr>
-        <w:t>,</w:t>
-      </w:r>
-      <w:r>
-        <w:rPr>
-          <w:rFonts w:ascii="Arial" w:hAnsi="Arial" w:cs="Arial"/>
-          <w:sz w:val="22"/>
-          <w:szCs w:val="22"/>
-        </w:rPr>
-        <w:t xml:space="preserve"> and testers through frequent collaboration</w:t>
-      </w:r>
-    </w:p>
-    <w:p>
-      <w:pPr>
-        <w:pStyle w:val="ListParagraph"/>
-        <w:numPr>
-          <w:ilvl w:val="1"/>
-          <w:numId w:val="8"/>
-        </w:numPr>
-        <w:rPr>
-          <w:rFonts w:ascii="Arial" w:hAnsi="Arial" w:cs="Arial"/>
-          <w:sz w:val="22"/>
-          <w:szCs w:val="22"/>
-        </w:rPr>
-      </w:pPr>
-      <w:r>
-        <w:rPr>
-          <w:rFonts w:ascii="Arial" w:hAnsi="Arial" w:cs="Arial"/>
-          <w:sz w:val="22"/>
-          <w:szCs w:val="22"/>
-        </w:rPr>
-        <w:t>Facilitated elimination of daily pain points through tweaking of development process</w:t>
-      </w:r>
-    </w:p>
-    <w:p>
-      <w:pPr>
-        <w:pStyle w:val="ListParagraph"/>
-        <w:numPr>
-          <w:ilvl w:val="0"/>
-          <w:numId w:val="8"/>
-        </w:numPr>
-        <w:rPr>
-          <w:rFonts w:ascii="Arial" w:hAnsi="Arial" w:cs="Arial"/>
-          <w:sz w:val="22"/>
-          <w:szCs w:val="22"/>
-        </w:rPr>
-      </w:pPr>
-      <w:r>
-        <w:rPr>
-          <w:rFonts w:ascii="Arial" w:hAnsi="Arial" w:cs="Arial"/>
-          <w:sz w:val="22"/>
-          <w:szCs w:val="22"/>
-        </w:rPr>
-        <w:t xml:space="preserve">Worked on a print media ad placement </w:t>
-      </w:r>
-      <w:r>
-        <w:rPr>
-          <w:rFonts w:ascii="Arial" w:hAnsi="Arial" w:cs="Arial"/>
-          <w:sz w:val="22"/>
-          <w:szCs w:val="22"/>
-        </w:rPr>
-        <w:t xml:space="preserve">ASP.NET </w:t>
-      </w:r>
-      <w:r>
-        <w:rPr>
-          <w:rFonts w:ascii="Arial" w:hAnsi="Arial" w:cs="Arial"/>
-          <w:sz w:val="22"/>
-          <w:szCs w:val="22"/>
-        </w:rPr>
-        <w:t>web system to add ROI reporting features and a dashboard</w:t>
-      </w:r>
-    </w:p>
-    <w:p>
-      <w:pPr>
-        <w:pStyle w:val="ListParagraph"/>
-        <w:numPr>
-          <w:ilvl w:val="1"/>
-          <w:numId w:val="8"/>
-        </w:numPr>
-        <w:rPr>
-          <w:rFonts w:ascii="Arial" w:hAnsi="Arial" w:cs="Arial"/>
-          <w:sz w:val="22"/>
-          <w:szCs w:val="22"/>
-        </w:rPr>
-      </w:pPr>
-      <w:r>
-        <w:rPr>
-          <w:rFonts w:ascii="Arial" w:hAnsi="Arial" w:cs="Arial"/>
-          <w:sz w:val="22"/>
-          <w:szCs w:val="22"/>
-        </w:rPr>
-        <w:t>Process: Agile &amp; waterfall hybrid</w:t>
-      </w:r>
-    </w:p>
-    <w:p>
-      <w:pPr>
-        <w:pStyle w:val="ListParagraph"/>
-        <w:numPr>
-          <w:ilvl w:val="1"/>
-          <w:numId w:val="8"/>
-        </w:numPr>
-        <w:rPr>
-          <w:rFonts w:ascii="Arial" w:hAnsi="Arial" w:cs="Arial"/>
-          <w:sz w:val="22"/>
-          <w:szCs w:val="22"/>
-        </w:rPr>
-      </w:pPr>
-      <w:r>
-        <w:rPr>
-          <w:rFonts w:ascii="Arial" w:hAnsi="Arial" w:cs="Arial"/>
-          <w:sz w:val="22"/>
-          <w:szCs w:val="22"/>
-          <w:u w:val="single"/>
-        </w:rPr>
-        <w:t>Business value:</w:t>
-      </w:r>
-      <w:r>
-        <w:rPr>
-          <w:rFonts w:ascii="Arial" w:hAnsi="Arial" w:cs="Arial"/>
-          <w:sz w:val="22"/>
-          <w:szCs w:val="22"/>
-        </w:rPr>
-        <w:t xml:space="preserve"> Allowed my client to provide for their clients a manner of evaluating the effectiveness of print ad placement campaigns and to react accordingly</w:t>
-      </w:r>
-    </w:p>
-    <w:p>
-      <w:pPr>
-        <w:pStyle w:val="ListParagraph"/>
-        <w:numPr>
-          <w:ilvl w:val="1"/>
-          <w:numId w:val="8"/>
-        </w:numPr>
-        <w:rPr>
-          <w:rFonts w:ascii="Arial" w:hAnsi="Arial" w:cs="Arial"/>
-          <w:sz w:val="22"/>
-          <w:szCs w:val="22"/>
-        </w:rPr>
-      </w:pPr>
-      <w:r>
-        <w:rPr>
-          <w:rFonts w:ascii="Arial" w:hAnsi="Arial" w:cs="Arial"/>
-          <w:sz w:val="22"/>
-          <w:szCs w:val="22"/>
-        </w:rPr>
-        <w:t>Led multiple efforts to clean up code, eliminate technical debt, and improve performance</w:t>
-      </w:r>
-    </w:p>
-    <w:p>
-      <w:pPr>
-        <w:rPr>
-          <w:rFonts w:ascii="Arial" w:hAnsi="Arial" w:cs="Arial"/>
+      <w:proofErr w:type="spellStart"/>
+      <w:r>
+        <w:rPr>
+          <w:rFonts w:ascii="Arial" w:hAnsi="Arial" w:cs="Arial"/>
+          <w:sz w:val="22"/>
+          <w:szCs w:val="22"/>
+        </w:rPr>
+        <w:t>Fullhouse</w:t>
+      </w:r>
+      <w:proofErr w:type="spellEnd"/>
+      <w:r>
+        <w:rPr>
+          <w:rFonts w:ascii="Arial" w:hAnsi="Arial" w:cs="Arial"/>
+          <w:sz w:val="22"/>
+          <w:szCs w:val="22"/>
+        </w:rPr>
+        <w:t xml:space="preserve"> </w:t>
+      </w:r>
+      <w:r>
+        <w:rPr>
+          <w:rFonts w:ascii="Arial" w:hAnsi="Arial" w:cs="Arial"/>
+          <w:sz w:val="22"/>
+          <w:szCs w:val="22"/>
+        </w:rPr>
+        <w:t>(</w:t>
+      </w:r>
+      <w:r>
+        <w:rPr>
+          <w:rFonts w:ascii="Arial" w:hAnsi="Arial" w:cs="Arial"/>
+          <w:sz w:val="22"/>
+          <w:szCs w:val="22"/>
+        </w:rPr>
+        <w:t>December 2005 - August 2006</w:t>
+      </w:r>
+      <w:r>
+        <w:rPr>
+          <w:rFonts w:ascii="Arial" w:hAnsi="Arial" w:cs="Arial"/>
+          <w:sz w:val="22"/>
+          <w:szCs w:val="22"/>
+        </w:rPr>
+        <w:t>)</w:t>
+      </w:r>
+    </w:p>
+    <w:p>
+      <w:pPr>
+        <w:rPr>
+          <w:rFonts w:ascii="Arial" w:hAnsi="Arial" w:cs="Arial"/>
+          <w:sz w:val="22"/>
+          <w:szCs w:val="22"/>
+        </w:rPr>
+      </w:pPr>
+      <w:r>
+        <w:rPr>
+          <w:rFonts w:ascii="Arial" w:hAnsi="Arial" w:cs="Arial"/>
+          <w:sz w:val="22"/>
+          <w:szCs w:val="22"/>
+        </w:rPr>
+        <w:t>Employed in fast-paced, project-oriented environment for the design, implementation, and maintenance of sales and marketing communication software for a variety of different clients and industries.</w:t>
+      </w:r>
+    </w:p>
+    <w:p>
+      <w:pPr>
+        <w:rPr>
+          <w:rFonts w:ascii="Arial" w:hAnsi="Arial" w:cs="Arial"/>
+          <w:sz w:val="22"/>
+          <w:szCs w:val="22"/>
+        </w:rPr>
+      </w:pPr>
+    </w:p>
+    <w:p>
+      <w:pPr>
+        <w:rPr>
+          <w:rFonts w:ascii="Arial" w:hAnsi="Arial" w:cs="Arial"/>
+          <w:sz w:val="22"/>
+          <w:szCs w:val="22"/>
+        </w:rPr>
+      </w:pPr>
+      <w:r>
+        <w:rPr>
+          <w:rFonts w:ascii="Arial" w:hAnsi="Arial" w:cs="Arial"/>
+          <w:sz w:val="22"/>
+          <w:szCs w:val="22"/>
+        </w:rPr>
+        <w:t>Successful implementation and maintenance of a wide variety of software projects including (but not limited to) interactive kiosks, promotion web sites, tablet software, and mobile promotions in a team environment.</w:t>
+      </w:r>
+    </w:p>
+    <w:p>
+      <w:pPr>
+        <w:rPr>
+          <w:rFonts w:ascii="Arial" w:hAnsi="Arial" w:cs="Arial"/>
+          <w:sz w:val="22"/>
+          <w:szCs w:val="22"/>
+        </w:rPr>
+      </w:pPr>
+    </w:p>
+    <w:p>
+      <w:pPr>
+        <w:rPr>
+          <w:rFonts w:ascii="Arial" w:hAnsi="Arial" w:cs="Arial"/>
+          <w:sz w:val="22"/>
+          <w:szCs w:val="22"/>
+        </w:rPr>
+      </w:pPr>
+      <w:r>
+        <w:rPr>
+          <w:rFonts w:ascii="Arial" w:hAnsi="Arial" w:cs="Arial"/>
+          <w:sz w:val="22"/>
+          <w:szCs w:val="22"/>
+        </w:rPr>
+        <w:t xml:space="preserve">Gained experience in .NET 2.0 Windows and </w:t>
+      </w:r>
+      <w:r>
+        <w:rPr>
+          <w:rFonts w:ascii="Arial" w:hAnsi="Arial" w:cs="Arial"/>
+          <w:sz w:val="22"/>
+          <w:szCs w:val="22"/>
+        </w:rPr>
+        <w:t>w</w:t>
+      </w:r>
+      <w:r>
+        <w:rPr>
+          <w:rFonts w:ascii="Arial" w:hAnsi="Arial" w:cs="Arial"/>
+          <w:sz w:val="22"/>
+          <w:szCs w:val="22"/>
+        </w:rPr>
+        <w:t xml:space="preserve">eb </w:t>
+      </w:r>
+      <w:r>
+        <w:rPr>
+          <w:rFonts w:ascii="Arial" w:hAnsi="Arial" w:cs="Arial"/>
+          <w:sz w:val="22"/>
+          <w:szCs w:val="22"/>
+        </w:rPr>
+        <w:t>d</w:t>
+      </w:r>
+      <w:r>
+        <w:rPr>
+          <w:rFonts w:ascii="Arial" w:hAnsi="Arial" w:cs="Arial"/>
+          <w:sz w:val="22"/>
+          <w:szCs w:val="22"/>
+        </w:rPr>
+        <w:t>evelopment through everyday use of C#</w:t>
+      </w:r>
+      <w:r>
+        <w:rPr>
+          <w:rFonts w:ascii="Arial" w:hAnsi="Arial" w:cs="Arial"/>
+          <w:sz w:val="22"/>
+          <w:szCs w:val="22"/>
+        </w:rPr>
+        <w:t xml:space="preserve"> 2.0</w:t>
+      </w:r>
+      <w:r>
+        <w:rPr>
+          <w:rFonts w:ascii="Arial" w:hAnsi="Arial" w:cs="Arial"/>
+          <w:sz w:val="22"/>
+          <w:szCs w:val="22"/>
+        </w:rPr>
+        <w:t xml:space="preserve"> with Visual Studio 2005 and SQL Server 2000/2005.</w:t>
+      </w:r>
+    </w:p>
+    <w:p>
+      <w:pPr>
+        <w:rPr>
+          <w:rFonts w:ascii="Arial" w:hAnsi="Arial" w:cs="Arial"/>
+          <w:sz w:val="22"/>
+          <w:szCs w:val="22"/>
+        </w:rPr>
+      </w:pPr>
+    </w:p>
+    <w:p>
+      <w:pPr>
+        <w:rPr>
+          <w:rFonts w:ascii="Arial" w:hAnsi="Arial" w:cs="Arial"/>
+          <w:sz w:val="22"/>
+          <w:szCs w:val="22"/>
+        </w:rPr>
+      </w:pPr>
+      <w:r>
+        <w:rPr>
+          <w:rFonts w:ascii="Arial" w:hAnsi="Arial" w:cs="Arial"/>
+          <w:sz w:val="22"/>
+          <w:szCs w:val="22"/>
+        </w:rPr>
+        <w:t xml:space="preserve">Furthered my knowledge and experience in C#, .NET 1.x, T-SQL, </w:t>
+      </w:r>
+      <w:proofErr w:type="spellStart"/>
+      <w:r>
+        <w:rPr>
+          <w:rFonts w:ascii="Arial" w:hAnsi="Arial" w:cs="Arial"/>
+          <w:sz w:val="22"/>
+          <w:szCs w:val="22"/>
+        </w:rPr>
+        <w:t>Javascript</w:t>
+      </w:r>
+      <w:proofErr w:type="spellEnd"/>
+      <w:r>
+        <w:rPr>
+          <w:rFonts w:ascii="Arial" w:hAnsi="Arial" w:cs="Arial"/>
+          <w:sz w:val="22"/>
+          <w:szCs w:val="22"/>
+        </w:rPr>
+        <w:t xml:space="preserve">, XML, HTML, and CSS </w:t>
+      </w:r>
+    </w:p>
+    <w:p>
+      <w:pPr>
+        <w:rPr>
+          <w:rFonts w:ascii="Arial" w:hAnsi="Arial" w:cs="Arial"/>
+          <w:sz w:val="22"/>
+          <w:szCs w:val="22"/>
+        </w:rPr>
+      </w:pPr>
+    </w:p>
+    <w:p>
+      <w:pPr>
+        <w:rPr>
+          <w:rFonts w:ascii="Arial" w:hAnsi="Arial" w:cs="Arial"/>
+          <w:sz w:val="22"/>
+          <w:szCs w:val="22"/>
+        </w:rPr>
+      </w:pPr>
+      <w:r>
+        <w:rPr>
+          <w:rFonts w:ascii="Arial" w:hAnsi="Arial" w:cs="Arial"/>
+          <w:sz w:val="22"/>
+          <w:szCs w:val="22"/>
+        </w:rPr>
+        <w:t>Promoted the learning of new skills by organizing and presenting of a lunch and learn on new technology</w:t>
+      </w:r>
+    </w:p>
+    <w:p/>
+    <w:p>
+      <w:pPr>
+        <w:pStyle w:val="Footer"/>
+        <w:rPr>
+          <w:rFonts w:ascii="Arial" w:hAnsi="Arial"/>
+          <w:sz w:val="22"/>
+        </w:rPr>
+      </w:pPr>
+      <w:r>
+        <w:rPr>
+          <w:rFonts w:ascii="Arial" w:hAnsi="Arial"/>
           <w:i/>
           <w:sz w:val="22"/>
-          <w:szCs w:val="22"/>
-        </w:rPr>
-      </w:pPr>
-    </w:p>
-    <w:p>
-      <w:pPr>
-        <w:rPr>
-          <w:rFonts w:ascii="Arial" w:hAnsi="Arial" w:cs="Arial"/>
-          <w:sz w:val="22"/>
-          <w:szCs w:val="22"/>
-        </w:rPr>
-      </w:pPr>
-      <w:r>
-        <w:rPr>
-          <w:rFonts w:ascii="Arial" w:hAnsi="Arial" w:cs="Arial"/>
-          <w:i/>
-          <w:sz w:val="22"/>
-          <w:szCs w:val="22"/>
-        </w:rPr>
-        <w:t xml:space="preserve">Software Developer, </w:t>
-      </w:r>
-      <w:proofErr w:type="spellStart"/>
-      <w:r>
-        <w:rPr>
-          <w:rFonts w:ascii="Arial" w:hAnsi="Arial" w:cs="Arial"/>
-          <w:sz w:val="22"/>
-          <w:szCs w:val="22"/>
-        </w:rPr>
-        <w:t>Edgenet</w:t>
-      </w:r>
-      <w:proofErr w:type="spellEnd"/>
-      <w:r>
-        <w:rPr>
-          <w:rFonts w:ascii="Arial" w:hAnsi="Arial" w:cs="Arial"/>
-          <w:sz w:val="22"/>
-          <w:szCs w:val="22"/>
-        </w:rPr>
-        <w:t xml:space="preserve"> Inc. (April 2010 – </w:t>
-      </w:r>
-      <w:r>
-        <w:rPr>
-          <w:rFonts w:ascii="Arial" w:hAnsi="Arial" w:cs="Arial"/>
-          <w:sz w:val="22"/>
-          <w:szCs w:val="22"/>
-        </w:rPr>
-        <w:t>June 2013</w:t>
-      </w:r>
-      <w:r>
-        <w:rPr>
-          <w:rFonts w:ascii="Arial" w:hAnsi="Arial" w:cs="Arial"/>
-          <w:sz w:val="22"/>
-          <w:szCs w:val="22"/>
+        </w:rPr>
+        <w:t xml:space="preserve">Programmer, </w:t>
+      </w:r>
+      <w:r>
+        <w:rPr>
+          <w:rFonts w:ascii="Arial" w:hAnsi="Arial"/>
+          <w:sz w:val="22"/>
+        </w:rPr>
+        <w:t>API Software Inc.</w:t>
+      </w:r>
+      <w:r>
+        <w:rPr>
+          <w:rFonts w:ascii="Arial" w:hAnsi="Arial"/>
+          <w:sz w:val="22"/>
+        </w:rPr>
+        <w:t xml:space="preserve"> </w:t>
+      </w:r>
+      <w:r>
+        <w:rPr>
+          <w:rFonts w:ascii="Arial" w:hAnsi="Arial"/>
+          <w:sz w:val="22"/>
+        </w:rPr>
+        <w:t>(</w:t>
+      </w:r>
+      <w:r>
+        <w:rPr>
+          <w:rFonts w:ascii="Arial" w:hAnsi="Arial"/>
+          <w:sz w:val="22"/>
+        </w:rPr>
+        <w:t xml:space="preserve">November 2001 </w:t>
+      </w:r>
+      <w:r>
+        <w:rPr>
+          <w:rFonts w:ascii="Arial" w:hAnsi="Arial"/>
+          <w:sz w:val="22"/>
+        </w:rPr>
+        <w:t>-</w:t>
+      </w:r>
+      <w:r>
+        <w:rPr>
+          <w:rFonts w:ascii="Arial" w:hAnsi="Arial"/>
+          <w:sz w:val="22"/>
+        </w:rPr>
+        <w:t xml:space="preserve"> December 2005</w:t>
+      </w:r>
+      <w:r>
+        <w:rPr>
+          <w:rFonts w:ascii="Arial" w:hAnsi="Arial"/>
+          <w:sz w:val="22"/>
         </w:rPr>
         <w:t>)</w:t>
       </w:r>
     </w:p>
     <w:p>
       <w:pPr>
-        <w:rPr>
-          <w:rFonts w:ascii="Arial" w:hAnsi="Arial" w:cs="Arial"/>
-          <w:sz w:val="22"/>
-          <w:szCs w:val="22"/>
-        </w:rPr>
-      </w:pPr>
-      <w:r>
-        <w:rPr>
-          <w:rFonts w:ascii="Arial" w:hAnsi="Arial" w:cs="Arial"/>
-          <w:sz w:val="22"/>
-          <w:szCs w:val="22"/>
-        </w:rPr>
-        <w:t xml:space="preserve">Employed in a team environment to deliver quality, </w:t>
-      </w:r>
-      <w:r>
-        <w:rPr>
-          <w:rFonts w:ascii="Arial" w:hAnsi="Arial" w:cs="Arial"/>
-          <w:sz w:val="22"/>
-          <w:szCs w:val="22"/>
-        </w:rPr>
-        <w:t xml:space="preserve">intuitive, </w:t>
-      </w:r>
-      <w:r>
-        <w:rPr>
-          <w:rFonts w:ascii="Arial" w:hAnsi="Arial" w:cs="Arial"/>
-          <w:sz w:val="22"/>
-          <w:szCs w:val="22"/>
-        </w:rPr>
-        <w:t xml:space="preserve">efficient, and maintainable </w:t>
-      </w:r>
-      <w:r>
-        <w:rPr>
-          <w:rFonts w:ascii="Arial" w:hAnsi="Arial" w:cs="Arial"/>
-          <w:sz w:val="22"/>
-          <w:szCs w:val="22"/>
-        </w:rPr>
-        <w:t xml:space="preserve">B2B </w:t>
-      </w:r>
-      <w:r>
-        <w:rPr>
-          <w:rFonts w:ascii="Arial" w:hAnsi="Arial" w:cs="Arial"/>
-          <w:sz w:val="22"/>
-          <w:szCs w:val="22"/>
-        </w:rPr>
-        <w:t xml:space="preserve">software solutions for our </w:t>
-      </w:r>
-      <w:r>
-        <w:rPr>
-          <w:rFonts w:ascii="Arial" w:hAnsi="Arial" w:cs="Arial"/>
-          <w:sz w:val="22"/>
-          <w:szCs w:val="22"/>
-        </w:rPr>
-        <w:t>customers.</w:t>
-      </w:r>
-    </w:p>
-    <w:p>
-      <w:pPr>
-        <w:rPr>
-          <w:rFonts w:ascii="Arial" w:hAnsi="Arial" w:cs="Arial"/>
-          <w:sz w:val="22"/>
-          <w:szCs w:val="22"/>
-        </w:rPr>
-      </w:pPr>
-    </w:p>
-    <w:p>
-      <w:pPr>
-        <w:numPr>
-          <w:ilvl w:val="0"/>
-          <w:numId w:val="7"/>
-        </w:numPr>
-        <w:rPr>
-          <w:rFonts w:ascii="Arial" w:hAnsi="Arial" w:cs="Arial"/>
-          <w:sz w:val="22"/>
-          <w:szCs w:val="22"/>
-        </w:rPr>
-      </w:pPr>
-      <w:r>
-        <w:rPr>
-          <w:rFonts w:ascii="Arial" w:hAnsi="Arial" w:cs="Arial"/>
-          <w:sz w:val="22"/>
-          <w:szCs w:val="22"/>
-        </w:rPr>
-        <w:t>Worked on all levels of a large-scale data-intensive mul</w:t>
-      </w:r>
-      <w:r>
-        <w:rPr>
-          <w:rFonts w:ascii="Arial" w:hAnsi="Arial" w:cs="Arial"/>
-          <w:sz w:val="22"/>
-          <w:szCs w:val="22"/>
-        </w:rPr>
-        <w:t>t</w:t>
-      </w:r>
-      <w:r>
-        <w:rPr>
-          <w:rFonts w:ascii="Arial" w:hAnsi="Arial" w:cs="Arial"/>
-          <w:sz w:val="22"/>
-          <w:szCs w:val="22"/>
-        </w:rPr>
-        <w:t>i-tier application that is used for the collection, aggregation, and distribution of Product data</w:t>
-      </w:r>
-    </w:p>
-    <w:p>
-      <w:pPr>
-        <w:numPr>
-          <w:ilvl w:val="1"/>
-          <w:numId w:val="7"/>
-        </w:numPr>
-        <w:rPr>
-          <w:rFonts w:ascii="Arial" w:hAnsi="Arial" w:cs="Arial"/>
-          <w:sz w:val="22"/>
-          <w:szCs w:val="22"/>
-        </w:rPr>
-      </w:pPr>
-      <w:r>
-        <w:rPr>
-          <w:rFonts w:ascii="Arial" w:hAnsi="Arial" w:cs="Arial"/>
-          <w:sz w:val="22"/>
-          <w:szCs w:val="22"/>
-        </w:rPr>
-        <w:t>Process: Agile with a little waterfall</w:t>
-      </w:r>
-    </w:p>
-    <w:p>
-      <w:pPr>
-        <w:numPr>
-          <w:ilvl w:val="1"/>
-          <w:numId w:val="7"/>
-        </w:numPr>
-        <w:rPr>
-          <w:rFonts w:ascii="Arial" w:hAnsi="Arial" w:cs="Arial"/>
-          <w:sz w:val="22"/>
-          <w:szCs w:val="22"/>
-        </w:rPr>
-      </w:pPr>
-      <w:r>
-        <w:rPr>
-          <w:rFonts w:ascii="Arial" w:hAnsi="Arial" w:cs="Arial"/>
-          <w:sz w:val="22"/>
-          <w:szCs w:val="22"/>
-          <w:u w:val="single"/>
-        </w:rPr>
-        <w:t>Business value</w:t>
-      </w:r>
-      <w:r>
-        <w:rPr>
-          <w:rFonts w:ascii="Arial" w:hAnsi="Arial" w:cs="Arial"/>
-          <w:sz w:val="22"/>
-          <w:szCs w:val="22"/>
-        </w:rPr>
-        <w:t>: B2B software provided clients with a comprehensive place to store, improve, and distribute their product data to increase sales and discover new consumers</w:t>
-      </w:r>
-    </w:p>
-    <w:p>
-      <w:pPr>
-        <w:numPr>
-          <w:ilvl w:val="1"/>
-          <w:numId w:val="7"/>
-        </w:numPr>
-        <w:rPr>
-          <w:rFonts w:ascii="Arial" w:hAnsi="Arial" w:cs="Arial"/>
-          <w:sz w:val="22"/>
-          <w:szCs w:val="22"/>
-        </w:rPr>
-      </w:pPr>
-      <w:r>
-        <w:rPr>
-          <w:rFonts w:ascii="Arial" w:hAnsi="Arial" w:cs="Arial"/>
-          <w:sz w:val="22"/>
-          <w:szCs w:val="22"/>
-        </w:rPr>
-        <w:t>Built interactive Silverlight application using MVVM, Event Aggregation, Commanding, and other design patterns</w:t>
-      </w:r>
-    </w:p>
-    <w:p>
-      <w:pPr>
-        <w:numPr>
-          <w:ilvl w:val="0"/>
-          <w:numId w:val="7"/>
-        </w:numPr>
-        <w:rPr>
-          <w:rFonts w:ascii="Arial" w:hAnsi="Arial" w:cs="Arial"/>
-          <w:sz w:val="22"/>
-          <w:szCs w:val="22"/>
-        </w:rPr>
-      </w:pPr>
-      <w:r>
-        <w:rPr>
-          <w:rFonts w:ascii="Arial" w:hAnsi="Arial" w:cs="Arial"/>
-          <w:sz w:val="22"/>
-          <w:szCs w:val="22"/>
-        </w:rPr>
-        <w:t xml:space="preserve">Organized and booked weekly series of lunch and learn meetings for </w:t>
-      </w:r>
-      <w:r>
-        <w:rPr>
-          <w:rFonts w:ascii="Arial" w:hAnsi="Arial" w:cs="Arial"/>
-          <w:sz w:val="22"/>
-          <w:szCs w:val="22"/>
-        </w:rPr>
-        <w:t>employees</w:t>
-      </w:r>
-    </w:p>
-    <w:p>
-      <w:pPr>
-        <w:numPr>
-          <w:ilvl w:val="0"/>
-          <w:numId w:val="7"/>
-        </w:numPr>
-        <w:rPr>
-          <w:rFonts w:ascii="Arial" w:hAnsi="Arial" w:cs="Arial"/>
-          <w:sz w:val="22"/>
-          <w:szCs w:val="22"/>
-        </w:rPr>
-      </w:pPr>
-      <w:r>
-        <w:rPr>
-          <w:rFonts w:ascii="Arial" w:hAnsi="Arial" w:cs="Arial"/>
-          <w:sz w:val="22"/>
-          <w:szCs w:val="22"/>
-        </w:rPr>
-        <w:t>Taught myself Expression Blend tool for more rapid UI creation and editing</w:t>
-      </w:r>
-    </w:p>
-    <w:p>
-      <w:pPr>
-        <w:rPr>
-          <w:rFonts w:ascii="Arial" w:hAnsi="Arial" w:cs="Arial"/>
-          <w:i/>
-          <w:sz w:val="22"/>
-          <w:szCs w:val="22"/>
-        </w:rPr>
-      </w:pPr>
-    </w:p>
-    <w:p>
-      <w:pPr>
-        <w:rPr>
-          <w:rFonts w:ascii="Arial" w:hAnsi="Arial" w:cs="Arial"/>
-          <w:sz w:val="22"/>
-          <w:szCs w:val="22"/>
-        </w:rPr>
-      </w:pPr>
-      <w:r>
-        <w:rPr>
-          <w:rFonts w:ascii="Arial" w:hAnsi="Arial" w:cs="Arial"/>
-          <w:i/>
-          <w:sz w:val="22"/>
-          <w:szCs w:val="22"/>
-        </w:rPr>
-        <w:t>Software Consultant</w:t>
-      </w:r>
-      <w:r>
-        <w:rPr>
-          <w:rFonts w:ascii="Arial" w:hAnsi="Arial" w:cs="Arial"/>
-          <w:sz w:val="22"/>
-          <w:szCs w:val="22"/>
-        </w:rPr>
-        <w:t xml:space="preserve">, Cornerstone Consulting </w:t>
-      </w:r>
-      <w:r>
-        <w:rPr>
-          <w:rFonts w:ascii="Arial" w:hAnsi="Arial" w:cs="Arial"/>
-          <w:sz w:val="22"/>
-          <w:szCs w:val="22"/>
-        </w:rPr>
-        <w:t>(</w:t>
-      </w:r>
-      <w:r>
-        <w:rPr>
-          <w:rFonts w:ascii="Arial" w:hAnsi="Arial" w:cs="Arial"/>
-          <w:sz w:val="22"/>
-          <w:szCs w:val="22"/>
-        </w:rPr>
-        <w:t xml:space="preserve">September 2006 </w:t>
-      </w:r>
-      <w:r>
-        <w:rPr>
-          <w:rFonts w:ascii="Arial" w:hAnsi="Arial" w:cs="Arial"/>
-          <w:sz w:val="22"/>
-          <w:szCs w:val="22"/>
-        </w:rPr>
-        <w:t>-</w:t>
-      </w:r>
-      <w:r>
-        <w:rPr>
-          <w:rFonts w:ascii="Arial" w:hAnsi="Arial" w:cs="Arial"/>
-          <w:sz w:val="22"/>
-          <w:szCs w:val="22"/>
-        </w:rPr>
-        <w:t xml:space="preserve"> </w:t>
-      </w:r>
-      <w:r>
-        <w:rPr>
-          <w:rFonts w:ascii="Arial" w:hAnsi="Arial" w:cs="Arial"/>
-          <w:sz w:val="22"/>
-          <w:szCs w:val="22"/>
-        </w:rPr>
-        <w:t>April 2010</w:t>
-      </w:r>
-      <w:r>
-        <w:rPr>
-          <w:rFonts w:ascii="Arial" w:hAnsi="Arial" w:cs="Arial"/>
-          <w:sz w:val="22"/>
-          <w:szCs w:val="22"/>
-        </w:rPr>
-        <w:t>)</w:t>
-      </w:r>
-    </w:p>
-    <w:p>
-      <w:pPr>
-        <w:rPr>
-          <w:rFonts w:ascii="Arial" w:hAnsi="Arial" w:cs="Arial"/>
-          <w:sz w:val="22"/>
-          <w:szCs w:val="22"/>
-        </w:rPr>
-      </w:pPr>
-      <w:r>
-        <w:rPr>
-          <w:rFonts w:ascii="Arial" w:hAnsi="Arial" w:cs="Arial"/>
-          <w:sz w:val="22"/>
-          <w:szCs w:val="22"/>
-        </w:rPr>
-        <w:t xml:space="preserve">Employed to deliver quality software solutions to clients in </w:t>
-      </w:r>
-      <w:r>
-        <w:rPr>
-          <w:rFonts w:ascii="Arial" w:hAnsi="Arial" w:cs="Arial"/>
-          <w:sz w:val="22"/>
-          <w:szCs w:val="22"/>
-        </w:rPr>
-        <w:t>both project and staff augmentation capacities</w:t>
-      </w:r>
-      <w:r>
-        <w:rPr>
-          <w:rFonts w:ascii="Arial" w:hAnsi="Arial" w:cs="Arial"/>
-          <w:sz w:val="22"/>
-          <w:szCs w:val="22"/>
-        </w:rPr>
-        <w:t>.</w:t>
-      </w:r>
-    </w:p>
-    <w:p>
-      <w:pPr>
-        <w:rPr>
-          <w:rFonts w:ascii="Arial" w:hAnsi="Arial" w:cs="Arial"/>
-          <w:sz w:val="22"/>
-          <w:szCs w:val="22"/>
-        </w:rPr>
-      </w:pPr>
-    </w:p>
-    <w:p>
-      <w:pPr>
-        <w:numPr>
-          <w:ilvl w:val="0"/>
-          <w:numId w:val="6"/>
-        </w:numPr>
-        <w:rPr>
-          <w:rFonts w:ascii="Arial" w:hAnsi="Arial" w:cs="Arial"/>
-          <w:sz w:val="22"/>
-          <w:szCs w:val="22"/>
-        </w:rPr>
-      </w:pPr>
-      <w:r>
-        <w:rPr>
-          <w:rFonts w:ascii="Arial" w:hAnsi="Arial" w:cs="Arial"/>
-          <w:sz w:val="22"/>
-          <w:szCs w:val="22"/>
-        </w:rPr>
-        <w:t xml:space="preserve">Design and implementation </w:t>
-      </w:r>
-      <w:r>
-        <w:rPr>
-          <w:rFonts w:ascii="Arial" w:hAnsi="Arial" w:cs="Arial"/>
-          <w:sz w:val="22"/>
-          <w:szCs w:val="22"/>
-        </w:rPr>
-        <w:t xml:space="preserve">of quality lead management web application </w:t>
-      </w:r>
-      <w:r>
-        <w:rPr>
-          <w:rFonts w:ascii="Arial" w:hAnsi="Arial" w:cs="Arial"/>
-          <w:sz w:val="22"/>
-          <w:szCs w:val="22"/>
-        </w:rPr>
-        <w:t>in individual environment</w:t>
-      </w:r>
-    </w:p>
-    <w:p>
-      <w:pPr>
-        <w:numPr>
-          <w:ilvl w:val="1"/>
-          <w:numId w:val="6"/>
-        </w:numPr>
-        <w:rPr>
-          <w:rFonts w:ascii="Arial" w:hAnsi="Arial" w:cs="Arial"/>
-          <w:sz w:val="22"/>
-          <w:szCs w:val="22"/>
-        </w:rPr>
-      </w:pPr>
-      <w:r>
-        <w:rPr>
-          <w:rFonts w:ascii="Arial" w:hAnsi="Arial" w:cs="Arial"/>
-          <w:sz w:val="22"/>
-          <w:szCs w:val="22"/>
-        </w:rPr>
-        <w:t>Process: Waterfall variant developed by client</w:t>
-      </w:r>
-    </w:p>
-    <w:p>
-      <w:pPr>
-        <w:numPr>
-          <w:ilvl w:val="1"/>
-          <w:numId w:val="6"/>
-        </w:numPr>
-        <w:rPr>
-          <w:rFonts w:ascii="Arial" w:hAnsi="Arial" w:cs="Arial"/>
-          <w:sz w:val="22"/>
-          <w:szCs w:val="22"/>
-        </w:rPr>
-      </w:pPr>
-      <w:r>
-        <w:rPr>
-          <w:rFonts w:ascii="Arial" w:hAnsi="Arial" w:cs="Arial"/>
-          <w:sz w:val="22"/>
-          <w:szCs w:val="22"/>
-        </w:rPr>
-        <w:t>Worked with</w:t>
-      </w:r>
-      <w:r>
-        <w:rPr>
-          <w:rFonts w:ascii="Arial" w:hAnsi="Arial" w:cs="Arial"/>
-          <w:sz w:val="22"/>
-          <w:szCs w:val="22"/>
-        </w:rPr>
-        <w:t xml:space="preserve"> ASP.NET, ADO.NET, and SQL Server 2005</w:t>
-      </w:r>
-    </w:p>
-    <w:p>
-      <w:pPr>
-        <w:numPr>
-          <w:ilvl w:val="0"/>
-          <w:numId w:val="6"/>
-        </w:numPr>
-        <w:rPr>
-          <w:rFonts w:ascii="Arial" w:hAnsi="Arial" w:cs="Arial"/>
-          <w:sz w:val="22"/>
-          <w:szCs w:val="22"/>
-        </w:rPr>
-      </w:pPr>
-      <w:r>
-        <w:rPr>
-          <w:rFonts w:ascii="Arial" w:hAnsi="Arial" w:cs="Arial"/>
-          <w:sz w:val="22"/>
-          <w:szCs w:val="22"/>
-        </w:rPr>
-        <w:t>Successfully fulfilled ASP.NET developer role as part of</w:t>
-      </w:r>
-      <w:r>
-        <w:rPr>
-          <w:rFonts w:ascii="Arial" w:hAnsi="Arial" w:cs="Arial"/>
-          <w:sz w:val="22"/>
-          <w:szCs w:val="22"/>
-        </w:rPr>
-        <w:t xml:space="preserve"> </w:t>
-      </w:r>
-      <w:r>
-        <w:rPr>
-          <w:rFonts w:ascii="Arial" w:hAnsi="Arial" w:cs="Arial"/>
-          <w:sz w:val="22"/>
-          <w:szCs w:val="22"/>
-        </w:rPr>
-        <w:t>a</w:t>
-      </w:r>
-      <w:r>
-        <w:rPr>
-          <w:rFonts w:ascii="Arial" w:hAnsi="Arial" w:cs="Arial"/>
-          <w:sz w:val="22"/>
-          <w:szCs w:val="22"/>
-        </w:rPr>
-        <w:t xml:space="preserve"> team who designed, implemented, and delivered a distributed ASP.NET web application</w:t>
-      </w:r>
-    </w:p>
-    <w:p>
-      <w:pPr>
-        <w:numPr>
-          <w:ilvl w:val="1"/>
-          <w:numId w:val="6"/>
-        </w:numPr>
-        <w:rPr>
-          <w:rFonts w:ascii="Arial" w:hAnsi="Arial" w:cs="Arial"/>
-          <w:sz w:val="22"/>
-          <w:szCs w:val="22"/>
-        </w:rPr>
-      </w:pPr>
-      <w:r>
-        <w:rPr>
-          <w:rFonts w:ascii="Arial" w:hAnsi="Arial" w:cs="Arial"/>
-          <w:sz w:val="22"/>
-          <w:szCs w:val="22"/>
-        </w:rPr>
-        <w:t>Process: Waterfall variant developed by client</w:t>
-      </w:r>
-    </w:p>
-    <w:p>
-      <w:pPr>
-        <w:numPr>
-          <w:ilvl w:val="1"/>
-          <w:numId w:val="6"/>
-        </w:numPr>
-        <w:rPr>
-          <w:rFonts w:ascii="Arial" w:hAnsi="Arial" w:cs="Arial"/>
-          <w:sz w:val="22"/>
-          <w:szCs w:val="22"/>
-        </w:rPr>
-      </w:pPr>
-      <w:r>
-        <w:rPr>
-          <w:rFonts w:ascii="Arial" w:hAnsi="Arial" w:cs="Arial"/>
-          <w:sz w:val="22"/>
-          <w:szCs w:val="22"/>
-        </w:rPr>
-        <w:t>Design and implementation of UI infrastructure</w:t>
-      </w:r>
-    </w:p>
-    <w:p>
-      <w:pPr>
-        <w:numPr>
-          <w:ilvl w:val="1"/>
-          <w:numId w:val="6"/>
-        </w:numPr>
-        <w:rPr>
-          <w:rFonts w:ascii="Arial" w:hAnsi="Arial" w:cs="Arial"/>
-          <w:sz w:val="22"/>
-          <w:szCs w:val="22"/>
-        </w:rPr>
-      </w:pPr>
-      <w:r>
-        <w:rPr>
-          <w:rFonts w:ascii="Arial" w:hAnsi="Arial" w:cs="Arial"/>
-          <w:sz w:val="22"/>
-          <w:szCs w:val="22"/>
-        </w:rPr>
-        <w:t>Worked with</w:t>
-      </w:r>
-      <w:r>
-        <w:rPr>
-          <w:rFonts w:ascii="Arial" w:hAnsi="Arial" w:cs="Arial"/>
-          <w:sz w:val="22"/>
-          <w:szCs w:val="22"/>
-        </w:rPr>
-        <w:t xml:space="preserve"> WCF, ASP.NET membership provider model, and AJAX extensions</w:t>
-      </w:r>
-    </w:p>
-    <w:p>
-      <w:pPr>
-        <w:numPr>
-          <w:ilvl w:val="0"/>
-          <w:numId w:val="6"/>
-        </w:numPr>
-        <w:rPr>
-          <w:rFonts w:ascii="Arial" w:hAnsi="Arial" w:cs="Arial"/>
-          <w:sz w:val="22"/>
-          <w:szCs w:val="22"/>
-        </w:rPr>
-      </w:pPr>
-      <w:r>
-        <w:rPr>
-          <w:rFonts w:ascii="Arial" w:hAnsi="Arial" w:cs="Arial"/>
-          <w:sz w:val="22"/>
-          <w:szCs w:val="22"/>
-        </w:rPr>
-        <w:t>Key contributor in lead ASP.NET developer role on a</w:t>
-      </w:r>
-      <w:r>
-        <w:rPr>
-          <w:rFonts w:ascii="Arial" w:hAnsi="Arial" w:cs="Arial"/>
-          <w:sz w:val="22"/>
-          <w:szCs w:val="22"/>
-        </w:rPr>
-        <w:t xml:space="preserve"> team that delivered a redesigned version of a legacy ASP.NET application</w:t>
-      </w:r>
-      <w:r>
-        <w:rPr>
-          <w:rFonts w:ascii="Arial" w:hAnsi="Arial" w:cs="Arial"/>
-          <w:sz w:val="22"/>
-          <w:szCs w:val="22"/>
-        </w:rPr>
-        <w:t xml:space="preserve"> </w:t>
-      </w:r>
-      <w:r>
-        <w:rPr>
-          <w:rFonts w:ascii="Arial" w:hAnsi="Arial" w:cs="Arial"/>
-          <w:sz w:val="22"/>
-          <w:szCs w:val="22"/>
-        </w:rPr>
-        <w:t>used for generating reports</w:t>
-      </w:r>
-    </w:p>
-    <w:p>
-      <w:pPr>
-        <w:numPr>
-          <w:ilvl w:val="1"/>
-          <w:numId w:val="6"/>
-        </w:numPr>
-        <w:rPr>
-          <w:rFonts w:ascii="Arial" w:hAnsi="Arial" w:cs="Arial"/>
-          <w:sz w:val="22"/>
-          <w:szCs w:val="22"/>
-        </w:rPr>
-      </w:pPr>
-      <w:r>
-        <w:rPr>
-          <w:rFonts w:ascii="Arial" w:hAnsi="Arial" w:cs="Arial"/>
-          <w:sz w:val="22"/>
-          <w:szCs w:val="22"/>
-        </w:rPr>
-        <w:t>Process: Waterfall variant developed by client</w:t>
-      </w:r>
-    </w:p>
-    <w:p>
-      <w:pPr>
-        <w:numPr>
-          <w:ilvl w:val="1"/>
-          <w:numId w:val="6"/>
-        </w:numPr>
-        <w:rPr>
-          <w:rFonts w:ascii="Arial" w:hAnsi="Arial" w:cs="Arial"/>
-          <w:sz w:val="22"/>
-          <w:szCs w:val="22"/>
-        </w:rPr>
-      </w:pPr>
-      <w:r>
-        <w:rPr>
-          <w:rFonts w:ascii="Arial" w:hAnsi="Arial" w:cs="Arial"/>
-          <w:sz w:val="22"/>
-          <w:szCs w:val="22"/>
-          <w:u w:val="single"/>
-        </w:rPr>
-        <w:t>Business value</w:t>
-      </w:r>
-      <w:r>
-        <w:rPr>
-          <w:rFonts w:ascii="Arial" w:hAnsi="Arial" w:cs="Arial"/>
-          <w:sz w:val="22"/>
-          <w:szCs w:val="22"/>
-        </w:rPr>
-        <w:t>: This new version of this reporting portal allowed my client to provide their clients with a larger variety and higher quality of data reports resulting in improved system efficiency and increased capacity to respond to system problems</w:t>
-      </w:r>
-    </w:p>
-    <w:p>
-      <w:pPr>
-        <w:numPr>
-          <w:ilvl w:val="1"/>
-          <w:numId w:val="6"/>
-        </w:numPr>
-        <w:rPr>
-          <w:rFonts w:ascii="Arial" w:hAnsi="Arial" w:cs="Arial"/>
-          <w:sz w:val="22"/>
-          <w:szCs w:val="22"/>
-        </w:rPr>
-      </w:pPr>
-      <w:r>
-        <w:rPr>
-          <w:rFonts w:ascii="Arial" w:hAnsi="Arial" w:cs="Arial"/>
-          <w:sz w:val="22"/>
-          <w:szCs w:val="22"/>
-        </w:rPr>
-        <w:t>Introduced layered architecture to application</w:t>
-      </w:r>
-      <w:r>
-        <w:rPr>
-          <w:rFonts w:ascii="Arial" w:hAnsi="Arial" w:cs="Arial"/>
-          <w:sz w:val="22"/>
-          <w:szCs w:val="22"/>
-        </w:rPr>
-        <w:t xml:space="preserve"> and oversaw transition</w:t>
-      </w:r>
-    </w:p>
-    <w:p>
-      <w:pPr>
-        <w:numPr>
-          <w:ilvl w:val="1"/>
-          <w:numId w:val="6"/>
-        </w:numPr>
-        <w:rPr>
-          <w:rFonts w:ascii="Arial" w:hAnsi="Arial" w:cs="Arial"/>
-          <w:sz w:val="22"/>
-          <w:szCs w:val="22"/>
-        </w:rPr>
-      </w:pPr>
-      <w:r>
-        <w:rPr>
-          <w:rFonts w:ascii="Arial" w:hAnsi="Arial" w:cs="Arial"/>
-          <w:sz w:val="22"/>
-          <w:szCs w:val="22"/>
-        </w:rPr>
-        <w:t>Designed and implemented data access object for new features of application</w:t>
-      </w:r>
-    </w:p>
-    <w:p/>
-    <w:p>
-      <w:pPr>
-        <w:rPr>
-          <w:rFonts w:ascii="Arial" w:hAnsi="Arial" w:cs="Arial"/>
-          <w:sz w:val="22"/>
-          <w:szCs w:val="22"/>
-        </w:rPr>
-      </w:pPr>
-      <w:r>
-        <w:rPr>
-          <w:rFonts w:ascii="Arial" w:hAnsi="Arial" w:cs="Arial"/>
-          <w:i/>
-          <w:sz w:val="22"/>
-          <w:szCs w:val="22"/>
-        </w:rPr>
-        <w:t>Developer</w:t>
-      </w:r>
-      <w:r>
-        <w:rPr>
-          <w:rFonts w:ascii="Arial" w:hAnsi="Arial" w:cs="Arial"/>
-          <w:sz w:val="22"/>
-          <w:szCs w:val="22"/>
-        </w:rPr>
-        <w:t xml:space="preserve">, </w:t>
-      </w:r>
-      <w:proofErr w:type="spellStart"/>
-      <w:r>
-        <w:rPr>
-          <w:rFonts w:ascii="Arial" w:hAnsi="Arial" w:cs="Arial"/>
-          <w:sz w:val="22"/>
-          <w:szCs w:val="22"/>
-        </w:rPr>
-        <w:t>Fullhouse</w:t>
-      </w:r>
-      <w:proofErr w:type="spellEnd"/>
-      <w:r>
-        <w:rPr>
-          <w:rFonts w:ascii="Arial" w:hAnsi="Arial" w:cs="Arial"/>
-          <w:sz w:val="22"/>
-          <w:szCs w:val="22"/>
-        </w:rPr>
-        <w:t xml:space="preserve"> </w:t>
-      </w:r>
-      <w:r>
-        <w:rPr>
-          <w:rFonts w:ascii="Arial" w:hAnsi="Arial" w:cs="Arial"/>
-          <w:sz w:val="22"/>
-          <w:szCs w:val="22"/>
-        </w:rPr>
-        <w:t>(</w:t>
-      </w:r>
-      <w:r>
-        <w:rPr>
-          <w:rFonts w:ascii="Arial" w:hAnsi="Arial" w:cs="Arial"/>
-          <w:sz w:val="22"/>
-          <w:szCs w:val="22"/>
-        </w:rPr>
-        <w:t>December 2005 - August 2006</w:t>
-      </w:r>
-      <w:r>
-        <w:rPr>
-          <w:rFonts w:ascii="Arial" w:hAnsi="Arial" w:cs="Arial"/>
-          <w:sz w:val="22"/>
-          <w:szCs w:val="22"/>
-        </w:rPr>
-        <w:t>)</w:t>
-      </w:r>
-    </w:p>
-    <w:p>
-      <w:pPr>
-        <w:rPr>
-          <w:rFonts w:ascii="Arial" w:hAnsi="Arial" w:cs="Arial"/>
-          <w:sz w:val="22"/>
-          <w:szCs w:val="22"/>
-        </w:rPr>
-      </w:pPr>
-      <w:r>
-        <w:rPr>
-          <w:rFonts w:ascii="Arial" w:hAnsi="Arial" w:cs="Arial"/>
-          <w:sz w:val="22"/>
-          <w:szCs w:val="22"/>
-        </w:rPr>
-        <w:t>Employed in fast-paced, project-oriented environment for the design, implementation, and maintenance of sales and marketing communication software for a variety of different clients and industries.</w:t>
-      </w:r>
-    </w:p>
-    <w:p>
-      <w:pPr>
-        <w:rPr>
-          <w:rFonts w:ascii="Arial" w:hAnsi="Arial" w:cs="Arial"/>
-          <w:sz w:val="22"/>
-          <w:szCs w:val="22"/>
-        </w:rPr>
-      </w:pPr>
-    </w:p>
-    <w:p>
-      <w:pPr>
-        <w:numPr>
-          <w:ilvl w:val="0"/>
-          <w:numId w:val="3"/>
-        </w:numPr>
-        <w:rPr>
-          <w:rFonts w:ascii="Arial" w:hAnsi="Arial" w:cs="Arial"/>
-          <w:sz w:val="22"/>
-          <w:szCs w:val="22"/>
-        </w:rPr>
-      </w:pPr>
-      <w:r>
-        <w:rPr>
-          <w:rFonts w:ascii="Arial" w:hAnsi="Arial" w:cs="Arial"/>
-          <w:sz w:val="22"/>
-          <w:szCs w:val="22"/>
-        </w:rPr>
-        <w:t>Process: None</w:t>
-      </w:r>
-    </w:p>
-    <w:p>
-      <w:pPr>
-        <w:numPr>
-          <w:ilvl w:val="0"/>
-          <w:numId w:val="3"/>
-        </w:numPr>
-        <w:rPr>
-          <w:rFonts w:ascii="Arial" w:hAnsi="Arial" w:cs="Arial"/>
-          <w:sz w:val="22"/>
-          <w:szCs w:val="22"/>
-        </w:rPr>
-      </w:pPr>
-      <w:r>
-        <w:rPr>
-          <w:rFonts w:ascii="Arial" w:hAnsi="Arial" w:cs="Arial"/>
-          <w:sz w:val="22"/>
-          <w:szCs w:val="22"/>
-        </w:rPr>
-        <w:t>Successful implementation and maintenance of a wide variety of software projects including (but not limited to) interactive kiosks, promotion web sites, tablet software, and mobile promotions in a team environment.</w:t>
-      </w:r>
-    </w:p>
-    <w:p>
-      <w:pPr>
-        <w:numPr>
-          <w:ilvl w:val="0"/>
-          <w:numId w:val="3"/>
-        </w:numPr>
-        <w:rPr>
-          <w:rFonts w:ascii="Arial" w:hAnsi="Arial" w:cs="Arial"/>
-          <w:sz w:val="22"/>
-          <w:szCs w:val="22"/>
-        </w:rPr>
-      </w:pPr>
-      <w:r>
-        <w:rPr>
-          <w:rFonts w:ascii="Arial" w:hAnsi="Arial" w:cs="Arial"/>
-          <w:sz w:val="22"/>
-          <w:szCs w:val="22"/>
-        </w:rPr>
-        <w:t xml:space="preserve">Gained experience in .NET 2.0 Windows and </w:t>
-      </w:r>
-      <w:r>
-        <w:rPr>
-          <w:rFonts w:ascii="Arial" w:hAnsi="Arial" w:cs="Arial"/>
-          <w:sz w:val="22"/>
-          <w:szCs w:val="22"/>
-        </w:rPr>
-        <w:t>w</w:t>
-      </w:r>
-      <w:r>
-        <w:rPr>
-          <w:rFonts w:ascii="Arial" w:hAnsi="Arial" w:cs="Arial"/>
-          <w:sz w:val="22"/>
-          <w:szCs w:val="22"/>
-        </w:rPr>
-        <w:t xml:space="preserve">eb </w:t>
-      </w:r>
-      <w:r>
-        <w:rPr>
-          <w:rFonts w:ascii="Arial" w:hAnsi="Arial" w:cs="Arial"/>
-          <w:sz w:val="22"/>
-          <w:szCs w:val="22"/>
-        </w:rPr>
-        <w:t>d</w:t>
-      </w:r>
-      <w:r>
-        <w:rPr>
-          <w:rFonts w:ascii="Arial" w:hAnsi="Arial" w:cs="Arial"/>
-          <w:sz w:val="22"/>
-          <w:szCs w:val="22"/>
-        </w:rPr>
-        <w:t>evelopment through everyday use of C#</w:t>
-      </w:r>
-      <w:r>
-        <w:rPr>
-          <w:rFonts w:ascii="Arial" w:hAnsi="Arial" w:cs="Arial"/>
-          <w:sz w:val="22"/>
-          <w:szCs w:val="22"/>
-        </w:rPr>
-        <w:t xml:space="preserve"> 2.0</w:t>
-      </w:r>
-      <w:r>
-        <w:rPr>
-          <w:rFonts w:ascii="Arial" w:hAnsi="Arial" w:cs="Arial"/>
-          <w:sz w:val="22"/>
-          <w:szCs w:val="22"/>
-        </w:rPr>
-        <w:t xml:space="preserve"> </w:t>
-      </w:r>
-      <w:r>
-        <w:rPr>
-          <w:rFonts w:ascii="Arial" w:hAnsi="Arial" w:cs="Arial"/>
-          <w:sz w:val="22"/>
-          <w:szCs w:val="22"/>
-        </w:rPr>
-        <w:lastRenderedPageBreak/>
-        <w:t>with Visual Studio 2005 and SQL Server 2000/2005.</w:t>
-      </w:r>
-    </w:p>
-    <w:p>
-      <w:pPr>
-        <w:numPr>
-          <w:ilvl w:val="0"/>
-          <w:numId w:val="5"/>
-        </w:numPr>
-        <w:rPr>
-          <w:rFonts w:ascii="Arial" w:hAnsi="Arial" w:cs="Arial"/>
-          <w:sz w:val="22"/>
-          <w:szCs w:val="22"/>
-        </w:rPr>
-      </w:pPr>
-      <w:r>
-        <w:rPr>
-          <w:rFonts w:ascii="Arial" w:hAnsi="Arial" w:cs="Arial"/>
-          <w:sz w:val="22"/>
-          <w:szCs w:val="22"/>
-        </w:rPr>
-        <w:t xml:space="preserve">Furthered my knowledge and experience in C#, .NET 1.x, T-SQL, </w:t>
-      </w:r>
-      <w:proofErr w:type="spellStart"/>
-      <w:r>
-        <w:rPr>
-          <w:rFonts w:ascii="Arial" w:hAnsi="Arial" w:cs="Arial"/>
-          <w:sz w:val="22"/>
-          <w:szCs w:val="22"/>
-        </w:rPr>
-        <w:t>Javascript</w:t>
-      </w:r>
-      <w:proofErr w:type="spellEnd"/>
-      <w:r>
-        <w:rPr>
-          <w:rFonts w:ascii="Arial" w:hAnsi="Arial" w:cs="Arial"/>
-          <w:sz w:val="22"/>
-          <w:szCs w:val="22"/>
-        </w:rPr>
-        <w:t xml:space="preserve">, XML, HTML, and CSS </w:t>
-      </w:r>
-    </w:p>
-    <w:p>
-      <w:pPr>
-        <w:numPr>
-          <w:ilvl w:val="0"/>
-          <w:numId w:val="4"/>
-        </w:numPr>
-        <w:rPr>
-          <w:rFonts w:ascii="Arial" w:hAnsi="Arial" w:cs="Arial"/>
-          <w:sz w:val="22"/>
-          <w:szCs w:val="22"/>
-        </w:rPr>
-      </w:pPr>
-      <w:r>
-        <w:rPr>
-          <w:rFonts w:ascii="Arial" w:hAnsi="Arial" w:cs="Arial"/>
-          <w:sz w:val="22"/>
-          <w:szCs w:val="22"/>
-        </w:rPr>
-        <w:t>Gained limited experience in Web Services, Atlas, Flash integration (with .NET), Adobe Photoshop CS, and web design</w:t>
-      </w:r>
-    </w:p>
-    <w:p>
-      <w:pPr>
-        <w:numPr>
-          <w:ilvl w:val="0"/>
-          <w:numId w:val="3"/>
-        </w:numPr>
-        <w:rPr>
-          <w:rFonts w:ascii="Arial" w:hAnsi="Arial" w:cs="Arial"/>
-          <w:sz w:val="22"/>
-          <w:szCs w:val="22"/>
-        </w:rPr>
-      </w:pPr>
-      <w:r>
-        <w:rPr>
-          <w:rFonts w:ascii="Arial" w:hAnsi="Arial" w:cs="Arial"/>
-          <w:sz w:val="22"/>
-          <w:szCs w:val="22"/>
-        </w:rPr>
-        <w:t>Promoted the learning of new skills by organizing and presenting of a lunch and learn on new technology (Atlas)</w:t>
-      </w:r>
-    </w:p>
-    <w:p/>
-    <w:p>
-      <w:pPr>
         <w:pStyle w:val="Footer"/>
         <w:rPr>
           <w:rFonts w:ascii="Arial" w:hAnsi="Arial"/>
@@ -3043,59 +2958,9 @@
       <w:r>
         <w:rPr>
           <w:rFonts w:ascii="Arial" w:hAnsi="Arial"/>
-          <w:i/>
-          <w:sz w:val="22"/>
-        </w:rPr>
-        <w:t xml:space="preserve">Programmer, </w:t>
-      </w:r>
-      <w:r>
-        <w:rPr>
-          <w:rFonts w:ascii="Arial" w:hAnsi="Arial"/>
-          <w:sz w:val="22"/>
-        </w:rPr>
-        <w:t>API Software Inc.</w:t>
-      </w:r>
-      <w:r>
-        <w:rPr>
-          <w:rFonts w:ascii="Arial" w:hAnsi="Arial"/>
-          <w:sz w:val="22"/>
-        </w:rPr>
-        <w:t xml:space="preserve"> </w:t>
-      </w:r>
-      <w:r>
-        <w:rPr>
-          <w:rFonts w:ascii="Arial" w:hAnsi="Arial"/>
-          <w:sz w:val="22"/>
-        </w:rPr>
-        <w:t>(</w:t>
-      </w:r>
-      <w:r>
-        <w:rPr>
-          <w:rFonts w:ascii="Arial" w:hAnsi="Arial"/>
-          <w:sz w:val="22"/>
-        </w:rPr>
-        <w:t xml:space="preserve">November 2001 </w:t>
-      </w:r>
-      <w:r>
-        <w:rPr>
-          <w:rFonts w:ascii="Arial" w:hAnsi="Arial"/>
-          <w:sz w:val="22"/>
-        </w:rPr>
-        <w:t>-</w:t>
-      </w:r>
-      <w:r>
-        <w:rPr>
-          <w:rFonts w:ascii="Arial" w:hAnsi="Arial"/>
-          <w:sz w:val="22"/>
-        </w:rPr>
-        <w:t xml:space="preserve"> December 2005</w:t>
-      </w:r>
-      <w:r>
-        <w:rPr>
-          <w:rFonts w:ascii="Arial" w:hAnsi="Arial"/>
-          <w:sz w:val="22"/>
-        </w:rPr>
-        <w:t>)</w:t>
+          <w:sz w:val="22"/>
+        </w:rPr>
+        <w:t>Employed for the implementation, creation, and maintenance of dynamic n-tier human resource intranet software.</w:t>
       </w:r>
     </w:p>
     <w:p>
@@ -3111,32 +2976,12 @@
           <w:rFonts w:ascii="Arial" w:hAnsi="Arial"/>
           <w:sz w:val="22"/>
         </w:rPr>
-        <w:t>Employed for the implementation, creation, and maintenance of dynamic n-tier human resource intranet software.</w:t>
+        <w:t xml:space="preserve">  </w:t>
       </w:r>
     </w:p>
     <w:p>
       <w:pPr>
         <w:pStyle w:val="Footer"/>
-        <w:rPr>
-          <w:rFonts w:ascii="Arial" w:hAnsi="Arial"/>
-          <w:sz w:val="22"/>
-        </w:rPr>
-      </w:pPr>
-      <w:r>
-        <w:rPr>
-          <w:rFonts w:ascii="Arial" w:hAnsi="Arial"/>
-          <w:sz w:val="22"/>
-        </w:rPr>
-        <w:t xml:space="preserve">  </w:t>
-      </w:r>
-    </w:p>
-    <w:p>
-      <w:pPr>
-        <w:pStyle w:val="Footer"/>
-        <w:numPr>
-          <w:ilvl w:val="0"/>
-          <w:numId w:val="1"/>
-        </w:numPr>
         <w:tabs>
           <w:tab w:val="left" w:pos="720"/>
         </w:tabs>
@@ -3150,16 +2995,50 @@
           <w:rFonts w:ascii="Arial" w:hAnsi="Arial"/>
           <w:sz w:val="22"/>
         </w:rPr>
-        <w:t>Process: Waterfall</w:t>
+        <w:lastRenderedPageBreak/>
+        <w:t xml:space="preserve">Successful maintenance and enhancement of </w:t>
+      </w:r>
+      <w:proofErr w:type="spellStart"/>
+      <w:r>
+        <w:rPr>
+          <w:rFonts w:ascii="Arial" w:hAnsi="Arial"/>
+          <w:sz w:val="22"/>
+        </w:rPr>
+        <w:t>ActiveStaffer</w:t>
+      </w:r>
+      <w:proofErr w:type="spellEnd"/>
+      <w:r>
+        <w:rPr>
+          <w:rFonts w:ascii="Arial" w:hAnsi="Arial"/>
+          <w:sz w:val="22"/>
+        </w:rPr>
+        <w:t xml:space="preserve"> Web Application in individual environment.</w:t>
+      </w:r>
+      <w:r>
+        <w:rPr>
+          <w:rFonts w:ascii="Arial" w:hAnsi="Arial"/>
+          <w:sz w:val="22"/>
+        </w:rPr>
+        <w:t xml:space="preserve"> </w:t>
+      </w:r>
+      <w:r>
+        <w:rPr>
+          <w:rFonts w:ascii="Arial" w:hAnsi="Arial"/>
+          <w:sz w:val="22"/>
+        </w:rPr>
+        <w:t>D</w:t>
+      </w:r>
+      <w:r>
+        <w:rPr>
+          <w:rFonts w:ascii="Arial" w:hAnsi="Arial"/>
+          <w:sz w:val="22"/>
+        </w:rPr>
+        <w:t>esigned and implemented the first version of self-scheduling software.</w:t>
       </w:r>
     </w:p>
     <w:p>
       <w:pPr>
         <w:pStyle w:val="Footer"/>
-        <w:numPr>
-          <w:ilvl w:val="0"/>
-          <w:numId w:val="1"/>
-        </w:numPr>
         <w:tabs>
           <w:tab w:val="left" w:pos="720"/>
         </w:tabs>
@@ -3168,51 +3047,10 @@
           <w:sz w:val="22"/>
         </w:rPr>
       </w:pPr>
-      <w:r>
-        <w:rPr>
-          <w:rFonts w:ascii="Arial" w:hAnsi="Arial"/>
-          <w:sz w:val="22"/>
-        </w:rPr>
-        <w:t xml:space="preserve">Successful maintenance and enhancement of </w:t>
-      </w:r>
-      <w:proofErr w:type="spellStart"/>
-      <w:r>
-        <w:rPr>
-          <w:rFonts w:ascii="Arial" w:hAnsi="Arial"/>
-          <w:sz w:val="22"/>
-        </w:rPr>
-        <w:t>ActiveStaffer</w:t>
-      </w:r>
-      <w:proofErr w:type="spellEnd"/>
-      <w:r>
-        <w:rPr>
-          <w:rFonts w:ascii="Arial" w:hAnsi="Arial"/>
-          <w:sz w:val="22"/>
-        </w:rPr>
-        <w:t xml:space="preserve"> Web Application in individual environment.</w:t>
-      </w:r>
-      <w:r>
-        <w:rPr>
-          <w:rFonts w:ascii="Arial" w:hAnsi="Arial"/>
-          <w:sz w:val="22"/>
-        </w:rPr>
-        <w:t xml:space="preserve"> </w:t>
-      </w:r>
-      <w:r>
-        <w:rPr>
-          <w:rFonts w:ascii="Arial" w:hAnsi="Arial"/>
-          <w:sz w:val="22"/>
-        </w:rPr>
-        <w:t>Designed and implemented the first version of self-scheduling software.</w:t>
-      </w:r>
     </w:p>
     <w:p>
       <w:pPr>
         <w:pStyle w:val="Footer"/>
-        <w:numPr>
-          <w:ilvl w:val="0"/>
-          <w:numId w:val="1"/>
-        </w:numPr>
         <w:tabs>
           <w:tab w:val="left" w:pos="720"/>
         </w:tabs>
@@ -3226,30 +3064,26 @@
           <w:rFonts w:ascii="Arial" w:hAnsi="Arial"/>
           <w:sz w:val="22"/>
         </w:rPr>
-        <w:t>Designed, implemented, tested, and maintained one of API’s first .NET applications, Applicants Navigator</w:t>
-      </w:r>
-      <w:r>
-        <w:rPr>
-          <w:rFonts w:ascii="Arial" w:hAnsi="Arial" w:cs="Arial"/>
-          <w:sz w:val="22"/>
-        </w:rPr>
-        <w:t>™</w:t>
-      </w:r>
-      <w:r>
-        <w:rPr>
-          <w:rFonts w:ascii="Arial" w:hAnsi="Arial"/>
-          <w:sz w:val="22"/>
-        </w:rPr>
-        <w:t xml:space="preserve">.  Gained experience in ASP.NET, XML, SQL Server 2000, and C# technologies and full life cycle development. </w:t>
+        <w:t>Designed, implemented, tested, and maintained one of API’s first .NET applications</w:t>
+      </w:r>
+      <w:r>
+        <w:rPr>
+          <w:rFonts w:ascii="Arial" w:hAnsi="Arial"/>
+          <w:sz w:val="22"/>
+        </w:rPr>
+        <w:t xml:space="preserve"> gaining</w:t>
+      </w:r>
+      <w:r>
+        <w:rPr>
+          <w:rFonts w:ascii="Arial" w:hAnsi="Arial"/>
+          <w:sz w:val="22"/>
+        </w:rPr>
+        <w:t xml:space="preserve"> experience in ASP.NET, XML, SQL Server 2000, and C# technologies and full life cycle development. </w:t>
       </w:r>
     </w:p>
     <w:p>
       <w:pPr>
         <w:pStyle w:val="Footer"/>
-        <w:numPr>
-          <w:ilvl w:val="0"/>
-          <w:numId w:val="1"/>
-        </w:numPr>
         <w:tabs>
           <w:tab w:val="left" w:pos="720"/>
         </w:tabs>
@@ -3258,6 +3092,18 @@
           <w:sz w:val="22"/>
         </w:rPr>
       </w:pPr>
+    </w:p>
+    <w:p>
+      <w:pPr>
+        <w:pStyle w:val="Footer"/>
+        <w:tabs>
+          <w:tab w:val="left" w:pos="720"/>
+        </w:tabs>
+        <w:rPr>
+          <w:rFonts w:ascii="Arial" w:hAnsi="Arial"/>
+          <w:sz w:val="22"/>
+        </w:rPr>
+      </w:pPr>
       <w:r>
         <w:rPr>
           <w:rFonts w:ascii="Arial" w:hAnsi="Arial"/>
@@ -3277,7 +3123,14 @@
           <w:rFonts w:ascii="Arial" w:hAnsi="Arial"/>
           <w:sz w:val="22"/>
         </w:rPr>
-        <w:t xml:space="preserve">just after my first year utilizing C#, ASP.NET, and SQL Server 2000 technologies.  </w:t>
+        <w:t>just after my first year utilizing C#, ASP.NET, and SQL Server 2000 technologies.</w:t>
+      </w:r>
+      <w:r>
+        <w:rPr>
+          <w:rFonts w:ascii="Arial" w:hAnsi="Arial"/>
+          <w:sz w:val="22"/>
+        </w:rPr>
+        <w:t xml:space="preserve"> </w:t>
       </w:r>
       <w:r>
         <w:rPr>
@@ -3404,6 +3257,7 @@
           <w:sz w:val="22"/>
         </w:rPr>
       </w:pPr>
+      <w:bookmarkStart w:id="0" w:name="_GoBack"/>
       <w:r>
         <w:rPr>
           <w:rFonts w:ascii="Arial" w:hAnsi="Arial"/>
@@ -3432,6 +3286,7 @@
         </w:rPr>
         <w:t>post-launch support and maintenance.</w:t>
       </w:r>
+      <w:bookmarkEnd w:id="0"/>
     </w:p>
     <w:sectPr>
       <w:endnotePr>
@@ -4024,6 +3879,119 @@
     </w:lvl>
   </w:abstractNum>
   <w:abstractNum w:abstractNumId="6" w15:restartNumberingAfterBreak="0">
+    <w:nsid w:val="55086B33"/>
+    <w:multiLevelType w:val="hybridMultilevel"/>
+    <w:tmpl w:val="7EE8005C"/>
+    <w:lvl w:ilvl="0" w:tplc="04090001">
+      <w:start w:val="1"/>
+      <w:numFmt w:val="bullet"/>
+      <w:lvlText w:val=""/>
+      <w:lvlJc w:val="left"/>
+      <w:pPr>
+        <w:ind w:left="1080" w:hanging="360"/>
+      </w:pPr>
+      <w:rPr>
+        <w:rFonts w:ascii="Symbol" w:hAnsi="Symbol" w:hint="default"/>
+      </w:rPr>
+    </w:lvl>
+    <w:lvl w:ilvl="1" w:tplc="04090003" w:tentative="1">
+      <w:start w:val="1"/>
+      <w:numFmt w:val="bullet"/>
+      <w:lvlText w:val="o"/>
+      <w:lvlJc w:val="left"/>
+      <w:pPr>
+        <w:ind w:left="1800" w:hanging="360"/>
+      </w:pPr>
+      <w:rPr>
+        <w:rFonts w:ascii="Courier New" w:hAnsi="Courier New" w:cs="Courier New" w:hint="default"/>
+      </w:rPr>
+    </w:lvl>
+    <w:lvl w:ilvl="2" w:tplc="04090005" w:tentative="1">
+      <w:start w:val="1"/>
+      <w:numFmt w:val="bullet"/>
+      <w:lvlText w:val=""/>
+      <w:lvlJc w:val="left"/>
+      <w:pPr>
+        <w:ind w:left="2520" w:hanging="360"/>
+      </w:pPr>
+      <w:rPr>
+        <w:rFonts w:ascii="Wingdings" w:hAnsi="Wingdings" w:hint="default"/>
+      </w:rPr>
+    </w:lvl>
+    <w:lvl w:ilvl="3" w:tplc="04090001" w:tentative="1">
+      <w:start w:val="1"/>
+      <w:numFmt w:val="bullet"/>
+      <w:lvlText w:val=""/>
+      <w:lvlJc w:val="left"/>
+      <w:pPr>
+        <w:ind w:left="3240" w:hanging="360"/>
+      </w:pPr>
+      <w:rPr>
+        <w:rFonts w:ascii="Symbol" w:hAnsi="Symbol" w:hint="default"/>
+      </w:rPr>
+    </w:lvl>
+    <w:lvl w:ilvl="4" w:tplc="04090003" w:tentative="1">
+      <w:start w:val="1"/>
+      <w:numFmt w:val="bullet"/>
+      <w:lvlText w:val="o"/>
+      <w:lvlJc w:val="left"/>
+      <w:pPr>
+        <w:ind w:left="3960" w:hanging="360"/>
+      </w:pPr>
+      <w:rPr>
+        <w:rFonts w:ascii="Courier New" w:hAnsi="Courier New" w:cs="Courier New" w:hint="default"/>
+      </w:rPr>
+    </w:lvl>
+    <w:lvl w:ilvl="5" w:tplc="04090005" w:tentative="1">
+      <w:start w:val="1"/>
+      <w:numFmt w:val="bullet"/>
+      <w:lvlText w:val=""/>
+      <w:lvlJc w:val="left"/>
+      <w:pPr>
+        <w:ind w:left="4680" w:hanging="360"/>
+      </w:pPr>
+      <w:rPr>
+        <w:rFonts w:ascii="Wingdings" w:hAnsi="Wingdings" w:hint="default"/>
+      </w:rPr>
+    </w:lvl>
+    <w:lvl w:ilvl="6" w:tplc="04090001" w:tentative="1">
+      <w:start w:val="1"/>
+      <w:numFmt w:val="bullet"/>
+      <w:lvlText w:val=""/>
+      <w:lvlJc w:val="left"/>
+      <w:pPr>
+        <w:ind w:left="5400" w:hanging="360"/>
+      </w:pPr>
+      <w:rPr>
+        <w:rFonts w:ascii="Symbol" w:hAnsi="Symbol" w:hint="default"/>
+      </w:rPr>
+    </w:lvl>
+    <w:lvl w:ilvl="7" w:tplc="04090003" w:tentative="1">
+      <w:start w:val="1"/>
+      <w:numFmt w:val="bullet"/>
+      <w:lvlText w:val="o"/>
+      <w:lvlJc w:val="left"/>
+      <w:pPr>
+        <w:ind w:left="6120" w:hanging="360"/>
+      </w:pPr>
+      <w:rPr>
+        <w:rFonts w:ascii="Courier New" w:hAnsi="Courier New" w:cs="Courier New" w:hint="default"/>
+      </w:rPr>
+    </w:lvl>
+    <w:lvl w:ilvl="8" w:tplc="04090005" w:tentative="1">
+      <w:start w:val="1"/>
+      <w:numFmt w:val="bullet"/>
+      <w:lvlText w:val=""/>
+      <w:lvlJc w:val="left"/>
+      <w:pPr>
+        <w:ind w:left="6840" w:hanging="360"/>
+      </w:pPr>
+      <w:rPr>
+        <w:rFonts w:ascii="Wingdings" w:hAnsi="Wingdings" w:hint="default"/>
+      </w:rPr>
+    </w:lvl>
+  </w:abstractNum>
+  <w:abstractNum w:abstractNumId="7" w15:restartNumberingAfterBreak="0">
     <w:nsid w:val="6AAB6A6E"/>
     <w:multiLevelType w:val="multilevel"/>
     <w:tmpl w:val="A1AA7A44"/>
@@ -4145,7 +4113,7 @@
       </w:rPr>
     </w:lvl>
   </w:abstractNum>
-  <w:abstractNum w:abstractNumId="7" w15:restartNumberingAfterBreak="0">
+  <w:abstractNum w:abstractNumId="8" w15:restartNumberingAfterBreak="0">
     <w:nsid w:val="78471F3B"/>
     <w:multiLevelType w:val="hybridMultilevel"/>
     <w:tmpl w:val="BE94E1C6"/>
@@ -4258,7 +4226,7 @@
       </w:rPr>
     </w:lvl>
   </w:abstractNum>
-  <w:abstractNum w:abstractNumId="8" w15:restartNumberingAfterBreak="0">
+  <w:abstractNum w:abstractNumId="9" w15:restartNumberingAfterBreak="0">
     <w:nsid w:val="79697A06"/>
     <w:multiLevelType w:val="hybridMultilevel"/>
     <w:tmpl w:val="F0E87BCE"/>
@@ -4371,7 +4339,7 @@
       </w:rPr>
     </w:lvl>
   </w:abstractNum>
-  <w:abstractNum w:abstractNumId="9" w15:restartNumberingAfterBreak="0">
+  <w:abstractNum w:abstractNumId="10" w15:restartNumberingAfterBreak="0">
     <w:nsid w:val="796C7066"/>
     <w:multiLevelType w:val="hybridMultilevel"/>
     <w:tmpl w:val="A6D48874"/>
@@ -4503,22 +4471,22 @@
     </w:lvlOverride>
   </w:num>
   <w:num w:numId="2">
-    <w:abstractNumId w:val="6"/>
+    <w:abstractNumId w:val="7"/>
   </w:num>
   <w:num w:numId="3">
-    <w:abstractNumId w:val="8"/>
+    <w:abstractNumId w:val="9"/>
   </w:num>
   <w:num w:numId="4">
     <w:abstractNumId w:val="5"/>
   </w:num>
   <w:num w:numId="5">
-    <w:abstractNumId w:val="9"/>
+    <w:abstractNumId w:val="10"/>
   </w:num>
   <w:num w:numId="6">
     <w:abstractNumId w:val="2"/>
   </w:num>
   <w:num w:numId="7">
-    <w:abstractNumId w:val="7"/>
+    <w:abstractNumId w:val="8"/>
   </w:num>
   <w:num w:numId="8">
     <w:abstractNumId w:val="4"/>
@@ -4528,6 +4496,9 @@
   </w:num>
   <w:num w:numId="10">
     <w:abstractNumId w:val="3"/>
+  </w:num>
+  <w:num w:numId="11">
+    <w:abstractNumId w:val="6"/>
   </w:num>
 </w:numbering>
 </file>

</xml_diff>